<commit_message>
Fleshed out demonstration notes
</commit_message>
<xml_diff>
--- a/Demonstration/Demonstration.docx
+++ b/Demonstration/Demonstration.docx
@@ -7,7 +7,10 @@
         <w:pStyle w:val="Title"/>
       </w:pPr>
       <w:r>
-        <w:t>RL vs Deep-RL in a Games Application</w:t>
+        <w:t xml:space="preserve">RL vs Deep-RL in </w:t>
+      </w:r>
+      <w:r>
+        <w:t>Games</w:t>
       </w:r>
     </w:p>
     <w:p>
@@ -23,161 +26,1775 @@
         <w:pStyle w:val="Heading3"/>
       </w:pPr>
       <w:r>
+        <w:t>RL and Deep-RL</w:t>
+      </w:r>
+    </w:p>
+    <w:p>
+      <w:pPr>
+        <w:rPr>
+          <w:b/>
+          <w:bCs/>
+          <w:u w:val="single"/>
+        </w:rPr>
+      </w:pPr>
+      <w:r>
+        <w:rPr>
+          <w:b/>
+          <w:bCs/>
+          <w:u w:val="single"/>
+        </w:rPr>
+        <w:t>Agent-Environment interaction</w:t>
+      </w:r>
+    </w:p>
+    <w:p>
+      <w:pPr>
+        <w:pStyle w:val="ListParagraph"/>
+        <w:numPr>
+          <w:ilvl w:val="0"/>
+          <w:numId w:val="1"/>
+        </w:numPr>
+      </w:pPr>
+      <w:r>
+        <w:t xml:space="preserve">Main essence of Reinforcement learning is an iterated interaction of an agent and an </w:t>
+      </w:r>
+      <w:proofErr w:type="gramStart"/>
+      <w:r>
+        <w:t>environment</w:t>
+      </w:r>
+      <w:proofErr w:type="gramEnd"/>
+    </w:p>
+    <w:p>
+      <w:pPr>
+        <w:pStyle w:val="ListParagraph"/>
+        <w:numPr>
+          <w:ilvl w:val="1"/>
+          <w:numId w:val="1"/>
+        </w:numPr>
+      </w:pPr>
+      <w:r>
+        <w:t xml:space="preserve">Agent sends </w:t>
+      </w:r>
+      <w:proofErr w:type="gramStart"/>
+      <w:r>
+        <w:t>actions</w:t>
+      </w:r>
+      <w:proofErr w:type="gramEnd"/>
+    </w:p>
+    <w:p>
+      <w:pPr>
+        <w:pStyle w:val="ListParagraph"/>
+        <w:numPr>
+          <w:ilvl w:val="1"/>
+          <w:numId w:val="1"/>
+        </w:numPr>
+      </w:pPr>
+      <w:r>
+        <w:t xml:space="preserve">Environment send states and </w:t>
+      </w:r>
+      <w:proofErr w:type="gramStart"/>
+      <w:r>
+        <w:t>rewards</w:t>
+      </w:r>
+      <w:proofErr w:type="gramEnd"/>
+    </w:p>
+    <w:p>
+      <w:pPr>
+        <w:rPr>
+          <w:b/>
+          <w:bCs/>
+          <w:u w:val="single"/>
+        </w:rPr>
+      </w:pPr>
+      <w:r>
+        <w:rPr>
+          <w:b/>
+          <w:bCs/>
+          <w:u w:val="single"/>
+        </w:rPr>
+        <w:t>Q-learning</w:t>
+      </w:r>
+    </w:p>
+    <w:p>
+      <w:pPr>
+        <w:pStyle w:val="ListParagraph"/>
+        <w:numPr>
+          <w:ilvl w:val="0"/>
+          <w:numId w:val="1"/>
+        </w:numPr>
+      </w:pPr>
+      <w:proofErr w:type="spellStart"/>
+      <w:r>
+        <w:t>Maintiain</w:t>
+      </w:r>
+      <w:proofErr w:type="spellEnd"/>
+      <w:r>
+        <w:t xml:space="preserve"> a table of Q-Values</w:t>
+      </w:r>
+      <w:r>
+        <w:t>:</w:t>
+      </w:r>
+    </w:p>
+    <w:p>
+      <w:pPr>
+        <w:pStyle w:val="ListParagraph"/>
+        <w:numPr>
+          <w:ilvl w:val="1"/>
+          <w:numId w:val="1"/>
+        </w:numPr>
+      </w:pPr>
+      <w:r>
+        <w:t>Key: state-action pair</w:t>
+      </w:r>
+    </w:p>
+    <w:p>
+      <w:pPr>
+        <w:pStyle w:val="ListParagraph"/>
+        <w:numPr>
+          <w:ilvl w:val="1"/>
+          <w:numId w:val="1"/>
+        </w:numPr>
+      </w:pPr>
+      <w:r>
+        <w:t>Value: determined by update rule</w:t>
+      </w:r>
+    </w:p>
+    <w:p>
+      <w:pPr>
+        <w:pStyle w:val="ListParagraph"/>
+        <w:numPr>
+          <w:ilvl w:val="0"/>
+          <w:numId w:val="1"/>
+        </w:numPr>
+      </w:pPr>
+      <w:r>
+        <w:t xml:space="preserve">Action is chosen with epsilon-greedy </w:t>
+      </w:r>
+      <w:proofErr w:type="gramStart"/>
+      <w:r>
+        <w:t>policy</w:t>
+      </w:r>
+      <w:proofErr w:type="gramEnd"/>
+    </w:p>
+    <w:p>
+      <w:pPr>
+        <w:pStyle w:val="ListParagraph"/>
+        <w:numPr>
+          <w:ilvl w:val="1"/>
+          <w:numId w:val="1"/>
+        </w:numPr>
+      </w:pPr>
+      <w:r>
+        <w:t xml:space="preserve">Chooses random action with probability </w:t>
+      </w:r>
+      <w:proofErr w:type="gramStart"/>
+      <w:r>
+        <w:t>eps</w:t>
+      </w:r>
+      <w:r>
+        <w:t xml:space="preserve"> :</w:t>
+      </w:r>
+      <w:proofErr w:type="gramEnd"/>
+      <w:r>
+        <w:t xml:space="preserve"> Exploration</w:t>
+      </w:r>
+    </w:p>
+    <w:p>
+      <w:pPr>
+        <w:pStyle w:val="ListParagraph"/>
+        <w:numPr>
+          <w:ilvl w:val="1"/>
+          <w:numId w:val="1"/>
+        </w:numPr>
+      </w:pPr>
+      <w:r>
+        <w:t>Chooses bes</w:t>
+      </w:r>
+      <w:r>
+        <w:t>t known action (from q-values) with probability 1-</w:t>
+      </w:r>
+      <w:proofErr w:type="gramStart"/>
+      <w:r>
+        <w:t>eps :</w:t>
+      </w:r>
+      <w:proofErr w:type="gramEnd"/>
+      <w:r>
+        <w:t xml:space="preserve"> Exploitation</w:t>
+      </w:r>
+    </w:p>
+    <w:p>
+      <w:pPr>
+        <w:pStyle w:val="ListParagraph"/>
+        <w:numPr>
+          <w:ilvl w:val="0"/>
+          <w:numId w:val="1"/>
+        </w:numPr>
+      </w:pPr>
+      <w:r>
+        <w:t>Q-Values are updated according to:</w:t>
+      </w:r>
+    </w:p>
+    <w:p>
+      <w:pPr>
+        <w:pStyle w:val="ListParagraph"/>
+        <w:numPr>
+          <w:ilvl w:val="0"/>
+          <w:numId w:val="1"/>
+        </w:numPr>
+      </w:pPr>
+      <w:r>
+        <w:rPr>
+          <w:noProof/>
+        </w:rPr>
+        <w:drawing>
+          <wp:inline distT="0" distB="0" distL="0" distR="0" wp14:anchorId="4B59F529" wp14:editId="2AAB89D7">
+            <wp:extent cx="5731510" cy="625475"/>
+            <wp:effectExtent l="0" t="0" r="2540" b="3175"/>
+            <wp:docPr id="477650118" name="Picture 1" descr="Q-learning: a value-based reinforcement learning algorithm | by Dhanoop  Karunakaran | Intro to Artificial Intelligence | Medium"/>
+            <wp:cNvGraphicFramePr>
+              <a:graphicFrameLocks xmlns:a="http://schemas.openxmlformats.org/drawingml/2006/main" noChangeAspect="1"/>
+            </wp:cNvGraphicFramePr>
+            <a:graphic xmlns:a="http://schemas.openxmlformats.org/drawingml/2006/main">
+              <a:graphicData uri="http://schemas.openxmlformats.org/drawingml/2006/picture">
+                <pic:pic xmlns:pic="http://schemas.openxmlformats.org/drawingml/2006/picture">
+                  <pic:nvPicPr>
+                    <pic:cNvPr id="0" name="Picture 1" descr="Q-learning: a value-based reinforcement learning algorithm | by Dhanoop  Karunakaran | Intro to Artificial Intelligence | Medium"/>
+                    <pic:cNvPicPr>
+                      <a:picLocks noChangeAspect="1" noChangeArrowheads="1"/>
+                    </pic:cNvPicPr>
+                  </pic:nvPicPr>
+                  <pic:blipFill>
+                    <a:blip r:embed="rId5">
+                      <a:extLst>
+                        <a:ext uri="{28A0092B-C50C-407E-A947-70E740481C1C}">
+                          <a14:useLocalDpi xmlns:a14="http://schemas.microsoft.com/office/drawing/2010/main" val="0"/>
+                        </a:ext>
+                      </a:extLst>
+                    </a:blip>
+                    <a:srcRect/>
+                    <a:stretch>
+                      <a:fillRect/>
+                    </a:stretch>
+                  </pic:blipFill>
+                  <pic:spPr bwMode="auto">
+                    <a:xfrm>
+                      <a:off x="0" y="0"/>
+                      <a:ext cx="5731510" cy="625475"/>
+                    </a:xfrm>
+                    <a:prstGeom prst="rect">
+                      <a:avLst/>
+                    </a:prstGeom>
+                    <a:noFill/>
+                    <a:ln>
+                      <a:noFill/>
+                    </a:ln>
+                  </pic:spPr>
+                </pic:pic>
+              </a:graphicData>
+            </a:graphic>
+          </wp:inline>
+        </w:drawing>
+      </w:r>
+    </w:p>
+    <w:p>
+      <w:pPr>
+        <w:pStyle w:val="ListParagraph"/>
+        <w:numPr>
+          <w:ilvl w:val="1"/>
+          <w:numId w:val="1"/>
+        </w:numPr>
+      </w:pPr>
+      <w:r>
+        <w:t xml:space="preserve">Q-Value of current state and action = </w:t>
+      </w:r>
+    </w:p>
+    <w:p>
+      <w:pPr>
+        <w:pStyle w:val="ListParagraph"/>
+        <w:numPr>
+          <w:ilvl w:val="1"/>
+          <w:numId w:val="1"/>
+        </w:numPr>
+      </w:pPr>
+      <w:r>
+        <w:t xml:space="preserve">Reward of current state and action + </w:t>
+      </w:r>
+    </w:p>
+    <w:p>
+      <w:pPr>
+        <w:pStyle w:val="ListParagraph"/>
+        <w:numPr>
+          <w:ilvl w:val="1"/>
+          <w:numId w:val="1"/>
+        </w:numPr>
+      </w:pPr>
+      <w:r>
+        <w:t xml:space="preserve">Discount factor * maximum reward possible in the next </w:t>
+      </w:r>
+      <w:proofErr w:type="gramStart"/>
+      <w:r>
+        <w:t>state</w:t>
+      </w:r>
+      <w:proofErr w:type="gramEnd"/>
+      <w:r>
+        <w:t xml:space="preserve"> </w:t>
+      </w:r>
+    </w:p>
+    <w:p>
+      <w:pPr>
+        <w:pStyle w:val="ListParagraph"/>
+        <w:numPr>
+          <w:ilvl w:val="2"/>
+          <w:numId w:val="1"/>
+        </w:numPr>
+      </w:pPr>
+      <w:r>
+        <w:t xml:space="preserve">Higher discount factor means a higher focus on long term </w:t>
+      </w:r>
+      <w:proofErr w:type="gramStart"/>
+      <w:r>
+        <w:t>rewards</w:t>
+      </w:r>
+      <w:proofErr w:type="gramEnd"/>
+      <w:r>
         <w:tab/>
-        <w:t>RL and Deep-RL</w:t>
-      </w:r>
-    </w:p>
-    <w:p>
+      </w:r>
+    </w:p>
+    <w:p>
+      <w:pPr>
+        <w:rPr>
+          <w:b/>
+          <w:bCs/>
+          <w:u w:val="single"/>
+        </w:rPr>
+      </w:pPr>
+      <w:r>
+        <w:rPr>
+          <w:b/>
+          <w:bCs/>
+          <w:u w:val="single"/>
+        </w:rPr>
+        <w:t>Rainbow</w:t>
+      </w:r>
+    </w:p>
+    <w:p>
+      <w:pPr>
+        <w:pStyle w:val="ListParagraph"/>
+        <w:numPr>
+          <w:ilvl w:val="0"/>
+          <w:numId w:val="2"/>
+        </w:numPr>
+        <w:rPr>
+          <w:b/>
+          <w:bCs/>
+          <w:u w:val="single"/>
+        </w:rPr>
+      </w:pPr>
+      <w:r>
+        <w:t>Deep-</w:t>
+      </w:r>
+      <w:r>
+        <w:t>RL and DQN</w:t>
+      </w:r>
+    </w:p>
+    <w:p>
+      <w:pPr>
+        <w:pStyle w:val="ListParagraph"/>
+        <w:numPr>
+          <w:ilvl w:val="1"/>
+          <w:numId w:val="2"/>
+        </w:numPr>
+        <w:rPr>
+          <w:b/>
+          <w:bCs/>
+          <w:u w:val="single"/>
+        </w:rPr>
+      </w:pPr>
+      <w:r>
+        <w:t xml:space="preserve">Instead of a table of values, train a deep neural network to give a Q-value for a state-action </w:t>
+      </w:r>
+      <w:proofErr w:type="gramStart"/>
+      <w:r>
+        <w:t>pair</w:t>
+      </w:r>
+      <w:proofErr w:type="gramEnd"/>
+    </w:p>
+    <w:p>
+      <w:pPr>
+        <w:pStyle w:val="ListParagraph"/>
+        <w:numPr>
+          <w:ilvl w:val="1"/>
+          <w:numId w:val="2"/>
+        </w:numPr>
+        <w:rPr>
+          <w:b/>
+          <w:bCs/>
+          <w:u w:val="single"/>
+        </w:rPr>
+      </w:pPr>
+      <w:r>
+        <w:t>Trained using gradient descent</w:t>
+      </w:r>
+      <w:r>
+        <w:t xml:space="preserve"> to minimise loss </w:t>
+      </w:r>
+      <w:proofErr w:type="gramStart"/>
+      <w:r>
+        <w:t>function</w:t>
+      </w:r>
+      <w:proofErr w:type="gramEnd"/>
+    </w:p>
+    <w:p>
+      <w:pPr>
+        <w:pStyle w:val="ListParagraph"/>
+        <w:numPr>
+          <w:ilvl w:val="1"/>
+          <w:numId w:val="2"/>
+        </w:numPr>
+        <w:rPr>
+          <w:b/>
+          <w:bCs/>
+          <w:u w:val="single"/>
+        </w:rPr>
+      </w:pPr>
+      <w:r>
+        <w:rPr>
+          <w:noProof/>
+        </w:rPr>
+        <w:drawing>
+          <wp:inline distT="0" distB="0" distL="0" distR="0" wp14:anchorId="3C8F9070" wp14:editId="14B575A1">
+            <wp:extent cx="4008755" cy="525145"/>
+            <wp:effectExtent l="0" t="0" r="0" b="8255"/>
+            <wp:docPr id="1434391810" name="Picture 2" descr="A black text with a white background&#10;&#10;Description automatically generated"/>
+            <wp:cNvGraphicFramePr>
+              <a:graphicFrameLocks xmlns:a="http://schemas.openxmlformats.org/drawingml/2006/main" noChangeAspect="1"/>
+            </wp:cNvGraphicFramePr>
+            <a:graphic xmlns:a="http://schemas.openxmlformats.org/drawingml/2006/main">
+              <a:graphicData uri="http://schemas.openxmlformats.org/drawingml/2006/picture">
+                <pic:pic xmlns:pic="http://schemas.openxmlformats.org/drawingml/2006/picture">
+                  <pic:nvPicPr>
+                    <pic:cNvPr id="1434391810" name="Picture 2" descr="A black text with a white background&#10;&#10;Description automatically generated"/>
+                    <pic:cNvPicPr>
+                      <a:picLocks noChangeAspect="1" noChangeArrowheads="1"/>
+                    </pic:cNvPicPr>
+                  </pic:nvPicPr>
+                  <pic:blipFill>
+                    <a:blip r:embed="rId6">
+                      <a:extLst>
+                        <a:ext uri="{28A0092B-C50C-407E-A947-70E740481C1C}">
+                          <a14:useLocalDpi xmlns:a14="http://schemas.microsoft.com/office/drawing/2010/main" val="0"/>
+                        </a:ext>
+                      </a:extLst>
+                    </a:blip>
+                    <a:srcRect/>
+                    <a:stretch>
+                      <a:fillRect/>
+                    </a:stretch>
+                  </pic:blipFill>
+                  <pic:spPr bwMode="auto">
+                    <a:xfrm>
+                      <a:off x="0" y="0"/>
+                      <a:ext cx="4008755" cy="525145"/>
+                    </a:xfrm>
+                    <a:prstGeom prst="rect">
+                      <a:avLst/>
+                    </a:prstGeom>
+                    <a:noFill/>
+                    <a:ln>
+                      <a:noFill/>
+                    </a:ln>
+                  </pic:spPr>
+                </pic:pic>
+              </a:graphicData>
+            </a:graphic>
+          </wp:inline>
+        </w:drawing>
+      </w:r>
+    </w:p>
+    <w:p>
+      <w:pPr>
+        <w:pStyle w:val="ListParagraph"/>
+        <w:numPr>
+          <w:ilvl w:val="1"/>
+          <w:numId w:val="2"/>
+        </w:numPr>
+        <w:rPr>
+          <w:b/>
+          <w:bCs/>
+          <w:u w:val="single"/>
+        </w:rPr>
+      </w:pPr>
+      <w:r>
+        <w:t>On ‘Replay Buffer’ – Transitions &lt;</w:t>
+      </w:r>
+      <w:proofErr w:type="spellStart"/>
+      <w:r>
+        <w:t>S_t</w:t>
+      </w:r>
+      <w:proofErr w:type="spellEnd"/>
+      <w:r>
+        <w:t xml:space="preserve">, </w:t>
+      </w:r>
+      <w:proofErr w:type="spellStart"/>
+      <w:r>
+        <w:t>A_t</w:t>
+      </w:r>
+      <w:proofErr w:type="spellEnd"/>
+      <w:r>
+        <w:t xml:space="preserve">, R_t+1, </w:t>
+      </w:r>
+      <w:r>
+        <w:rPr>
+          <w:rFonts w:cstheme="minorHAnsi"/>
+        </w:rPr>
+        <w:t>γ</w:t>
+      </w:r>
+      <w:r>
+        <w:t>_t+1, S_t+1&gt;</w:t>
+      </w:r>
+    </w:p>
+    <w:p>
+      <w:pPr>
+        <w:pStyle w:val="ListParagraph"/>
+        <w:numPr>
+          <w:ilvl w:val="1"/>
+          <w:numId w:val="2"/>
+        </w:numPr>
+        <w:rPr>
+          <w:b/>
+          <w:bCs/>
+          <w:u w:val="single"/>
+        </w:rPr>
+      </w:pPr>
+      <w:r>
+        <w:t>R_(t+1</w:t>
+      </w:r>
+      <w:proofErr w:type="gramStart"/>
+      <w:r>
+        <w:t>) :</w:t>
+      </w:r>
+      <w:proofErr w:type="gramEnd"/>
+      <w:r>
+        <w:t xml:space="preserve"> Rewards of current state and action</w:t>
+      </w:r>
+      <w:r>
+        <w:t xml:space="preserve"> +</w:t>
+      </w:r>
+    </w:p>
+    <w:p>
+      <w:pPr>
+        <w:pStyle w:val="ListParagraph"/>
+        <w:numPr>
+          <w:ilvl w:val="1"/>
+          <w:numId w:val="2"/>
+        </w:numPr>
+        <w:rPr>
+          <w:b/>
+          <w:bCs/>
+          <w:u w:val="single"/>
+        </w:rPr>
+      </w:pPr>
+      <w:r>
+        <w:t xml:space="preserve">Discount factor * (max reward of next </w:t>
+      </w:r>
+      <w:proofErr w:type="gramStart"/>
+      <w:r>
+        <w:t xml:space="preserve">state)   </w:t>
+      </w:r>
+      <w:proofErr w:type="gramEnd"/>
+      <w:r>
+        <w:t xml:space="preserve">- (from </w:t>
+      </w:r>
+      <w:r>
+        <w:rPr>
+          <w:i/>
+          <w:iCs/>
+        </w:rPr>
+        <w:t xml:space="preserve">target network </w:t>
+      </w:r>
+      <w:r>
+        <w:t xml:space="preserve"> - copy of online network, not directly trained)</w:t>
+      </w:r>
+    </w:p>
+    <w:p>
+      <w:pPr>
+        <w:pStyle w:val="ListParagraph"/>
+        <w:numPr>
+          <w:ilvl w:val="1"/>
+          <w:numId w:val="2"/>
+        </w:numPr>
+        <w:rPr>
+          <w:b/>
+          <w:bCs/>
+          <w:u w:val="single"/>
+        </w:rPr>
+      </w:pPr>
+      <w:r>
+        <w:t>Q-Value of previous state and action</w:t>
+      </w:r>
+    </w:p>
+    <w:p>
+      <w:pPr>
+        <w:pStyle w:val="ListParagraph"/>
+        <w:numPr>
+          <w:ilvl w:val="0"/>
+          <w:numId w:val="2"/>
+        </w:numPr>
+        <w:rPr>
+          <w:b/>
+          <w:bCs/>
+          <w:u w:val="single"/>
+        </w:rPr>
+      </w:pPr>
+      <w:r>
+        <w:t>Rainbow’s Improvements</w:t>
+      </w:r>
+    </w:p>
+    <w:p>
+      <w:pPr>
+        <w:pStyle w:val="ListParagraph"/>
+        <w:numPr>
+          <w:ilvl w:val="1"/>
+          <w:numId w:val="2"/>
+        </w:numPr>
+        <w:rPr>
+          <w:b/>
+          <w:bCs/>
+          <w:u w:val="single"/>
+        </w:rPr>
+      </w:pPr>
+      <w:r>
+        <w:t>The rainbow agent combines a handful of improvements to DQN, namely:</w:t>
+      </w:r>
+    </w:p>
+    <w:p>
+      <w:pPr>
+        <w:pStyle w:val="ListParagraph"/>
+        <w:numPr>
+          <w:ilvl w:val="2"/>
+          <w:numId w:val="2"/>
+        </w:numPr>
+        <w:rPr>
+          <w:b/>
+          <w:bCs/>
+          <w:u w:val="single"/>
+        </w:rPr>
+      </w:pPr>
+      <w:r>
+        <w:t>Double Q-Learning</w:t>
+      </w:r>
+    </w:p>
+    <w:p>
+      <w:pPr>
+        <w:pStyle w:val="ListParagraph"/>
+        <w:numPr>
+          <w:ilvl w:val="3"/>
+          <w:numId w:val="2"/>
+        </w:numPr>
+        <w:rPr>
+          <w:b/>
+          <w:bCs/>
+          <w:u w:val="single"/>
+        </w:rPr>
+      </w:pPr>
+      <w:r>
+        <w:t>Modifies loss function to prevent overestimation of next state reward (agent will not always pick best)</w:t>
+      </w:r>
+    </w:p>
+    <w:p>
+      <w:pPr>
+        <w:pStyle w:val="ListParagraph"/>
+        <w:numPr>
+          <w:ilvl w:val="2"/>
+          <w:numId w:val="2"/>
+        </w:numPr>
+        <w:rPr>
+          <w:b/>
+          <w:bCs/>
+          <w:u w:val="single"/>
+        </w:rPr>
+      </w:pPr>
+      <w:r>
+        <w:t>Prioritised Replay</w:t>
+      </w:r>
+    </w:p>
+    <w:p>
+      <w:pPr>
+        <w:pStyle w:val="ListParagraph"/>
+        <w:numPr>
+          <w:ilvl w:val="3"/>
+          <w:numId w:val="2"/>
+        </w:numPr>
+        <w:rPr>
+          <w:b/>
+          <w:bCs/>
+          <w:u w:val="single"/>
+        </w:rPr>
+      </w:pPr>
+      <w:r>
+        <w:lastRenderedPageBreak/>
+        <w:t>Samples ‘better transitions’ from replay buffer</w:t>
+      </w:r>
+    </w:p>
+    <w:p>
+      <w:pPr>
+        <w:pStyle w:val="ListParagraph"/>
+        <w:numPr>
+          <w:ilvl w:val="2"/>
+          <w:numId w:val="2"/>
+        </w:numPr>
+        <w:rPr>
+          <w:b/>
+          <w:bCs/>
+          <w:u w:val="single"/>
+        </w:rPr>
+      </w:pPr>
+      <w:r>
+        <w:t>Dueling Networks</w:t>
+      </w:r>
+    </w:p>
+    <w:p>
+      <w:pPr>
+        <w:pStyle w:val="ListParagraph"/>
+        <w:numPr>
+          <w:ilvl w:val="3"/>
+          <w:numId w:val="2"/>
+        </w:numPr>
+        <w:rPr>
+          <w:b/>
+          <w:bCs/>
+          <w:u w:val="single"/>
+        </w:rPr>
+      </w:pPr>
+      <w:r>
+        <w:t xml:space="preserve">Separates Values of states and Advantages of actions and </w:t>
+      </w:r>
+      <w:proofErr w:type="gramStart"/>
+      <w:r>
+        <w:t>combines</w:t>
+      </w:r>
+      <w:proofErr w:type="gramEnd"/>
+    </w:p>
+    <w:p>
+      <w:pPr>
+        <w:pStyle w:val="ListParagraph"/>
+        <w:numPr>
+          <w:ilvl w:val="2"/>
+          <w:numId w:val="2"/>
+        </w:numPr>
+        <w:rPr>
+          <w:b/>
+          <w:bCs/>
+          <w:u w:val="single"/>
+        </w:rPr>
+      </w:pPr>
+      <w:r>
+        <w:t>Multi-Step Learning</w:t>
+      </w:r>
+    </w:p>
+    <w:p>
+      <w:pPr>
+        <w:pStyle w:val="ListParagraph"/>
+        <w:numPr>
+          <w:ilvl w:val="3"/>
+          <w:numId w:val="2"/>
+        </w:numPr>
+        <w:rPr>
+          <w:b/>
+          <w:bCs/>
+          <w:u w:val="single"/>
+        </w:rPr>
+      </w:pPr>
+      <w:r>
+        <w:t xml:space="preserve">Considers </w:t>
+      </w:r>
+      <w:r>
+        <w:rPr>
+          <w:i/>
+          <w:iCs/>
+        </w:rPr>
+        <w:t xml:space="preserve">n </w:t>
+      </w:r>
+      <w:r>
+        <w:t xml:space="preserve">steps in the future for loss </w:t>
+      </w:r>
+      <w:proofErr w:type="gramStart"/>
+      <w:r>
+        <w:t>function</w:t>
+      </w:r>
+      <w:proofErr w:type="gramEnd"/>
+    </w:p>
+    <w:p>
+      <w:pPr>
+        <w:pStyle w:val="ListParagraph"/>
+        <w:numPr>
+          <w:ilvl w:val="2"/>
+          <w:numId w:val="2"/>
+        </w:numPr>
+        <w:rPr>
+          <w:b/>
+          <w:bCs/>
+          <w:u w:val="single"/>
+        </w:rPr>
+      </w:pPr>
+      <w:r>
+        <w:t>Distributional RL</w:t>
+      </w:r>
+    </w:p>
+    <w:p>
+      <w:pPr>
+        <w:pStyle w:val="ListParagraph"/>
+        <w:numPr>
+          <w:ilvl w:val="3"/>
+          <w:numId w:val="2"/>
+        </w:numPr>
+        <w:rPr>
+          <w:b/>
+          <w:bCs/>
+          <w:u w:val="single"/>
+        </w:rPr>
+      </w:pPr>
+      <w:r>
+        <w:t xml:space="preserve">NN learns approximate distribution of rewards rather than expected </w:t>
+      </w:r>
+      <w:proofErr w:type="gramStart"/>
+      <w:r>
+        <w:t>value</w:t>
+      </w:r>
+      <w:proofErr w:type="gramEnd"/>
+    </w:p>
+    <w:p>
+      <w:pPr>
+        <w:pStyle w:val="ListParagraph"/>
+        <w:numPr>
+          <w:ilvl w:val="2"/>
+          <w:numId w:val="2"/>
+        </w:numPr>
+        <w:rPr>
+          <w:b/>
+          <w:bCs/>
+          <w:u w:val="single"/>
+        </w:rPr>
+      </w:pPr>
+      <w:r>
+        <w:t>Noisy Nets</w:t>
+      </w:r>
+    </w:p>
+    <w:p>
+      <w:pPr>
+        <w:pStyle w:val="ListParagraph"/>
+        <w:numPr>
+          <w:ilvl w:val="3"/>
+          <w:numId w:val="2"/>
+        </w:numPr>
+        <w:rPr>
+          <w:b/>
+          <w:bCs/>
+          <w:u w:val="single"/>
+        </w:rPr>
+      </w:pPr>
+      <w:r>
+        <w:t xml:space="preserve">Introduces noisy linear layer to address limitations of eps-greedy </w:t>
+      </w:r>
+      <w:proofErr w:type="gramStart"/>
+      <w:r>
+        <w:t>policy</w:t>
+      </w:r>
+      <w:proofErr w:type="gramEnd"/>
+    </w:p>
+    <w:p>
+      <w:pPr>
+        <w:pStyle w:val="ListParagraph"/>
+        <w:numPr>
+          <w:ilvl w:val="4"/>
+          <w:numId w:val="2"/>
+        </w:numPr>
+        <w:rPr>
+          <w:b/>
+          <w:bCs/>
+          <w:u w:val="single"/>
+        </w:rPr>
+      </w:pPr>
+      <w:r>
+        <w:t xml:space="preserve">Situations where many actions are needed before first </w:t>
+      </w:r>
+      <w:proofErr w:type="gramStart"/>
+      <w:r>
+        <w:t>reward</w:t>
+      </w:r>
+      <w:proofErr w:type="gramEnd"/>
+    </w:p>
+    <w:p>
+      <w:pPr>
+        <w:pStyle w:val="Heading3"/>
+      </w:pPr>
+      <w:proofErr w:type="spellStart"/>
+      <w:r>
+        <w:t>Mariokart</w:t>
+      </w:r>
+      <w:proofErr w:type="spellEnd"/>
+      <w:r>
+        <w:t xml:space="preserve"> Wii </w:t>
+      </w:r>
+    </w:p>
+    <w:p>
+      <w:pPr>
+        <w:rPr>
+          <w:b/>
+          <w:bCs/>
+          <w:u w:val="single"/>
+        </w:rPr>
+      </w:pPr>
+      <w:r>
+        <w:rPr>
+          <w:b/>
+          <w:bCs/>
+          <w:u w:val="single"/>
+        </w:rPr>
+        <w:t>Emulator</w:t>
+      </w:r>
+    </w:p>
+    <w:p>
+      <w:pPr>
+        <w:pStyle w:val="ListParagraph"/>
+        <w:numPr>
+          <w:ilvl w:val="0"/>
+          <w:numId w:val="3"/>
+        </w:numPr>
+      </w:pPr>
+      <w:r>
+        <w:t xml:space="preserve">Dolphin </w:t>
+      </w:r>
+      <w:proofErr w:type="gramStart"/>
+      <w:r>
+        <w:t>build</w:t>
+      </w:r>
+      <w:proofErr w:type="gramEnd"/>
+      <w:r>
+        <w:t xml:space="preserve"> with embedded python</w:t>
+      </w:r>
+    </w:p>
+    <w:p>
+      <w:pPr>
+        <w:pStyle w:val="ListParagraph"/>
+        <w:numPr>
+          <w:ilvl w:val="1"/>
+          <w:numId w:val="3"/>
+        </w:numPr>
+      </w:pPr>
+      <w:r>
+        <w:t>Allows running scripts with access to Dolphin API</w:t>
+      </w:r>
+    </w:p>
+    <w:p>
+      <w:pPr>
+        <w:rPr>
+          <w:b/>
+          <w:bCs/>
+          <w:u w:val="single"/>
+        </w:rPr>
+      </w:pPr>
+      <w:r>
+        <w:rPr>
+          <w:b/>
+          <w:bCs/>
+          <w:u w:val="single"/>
+        </w:rPr>
+        <w:t>State Space</w:t>
+      </w:r>
+    </w:p>
+    <w:p>
+      <w:pPr>
+        <w:pStyle w:val="ListParagraph"/>
+        <w:numPr>
+          <w:ilvl w:val="0"/>
+          <w:numId w:val="3"/>
+        </w:numPr>
+      </w:pPr>
+      <w:r>
+        <w:t xml:space="preserve">Represented by a </w:t>
+      </w:r>
+      <w:proofErr w:type="spellStart"/>
+      <w:proofErr w:type="gramStart"/>
+      <w:r>
+        <w:t>thruple</w:t>
+      </w:r>
+      <w:proofErr w:type="spellEnd"/>
+      <w:proofErr w:type="gramEnd"/>
+    </w:p>
+    <w:p>
+      <w:pPr>
+        <w:pStyle w:val="ListParagraph"/>
+        <w:numPr>
+          <w:ilvl w:val="1"/>
+          <w:numId w:val="3"/>
+        </w:numPr>
+      </w:pPr>
+      <w:r>
+        <w:t>Current Velocity</w:t>
+      </w:r>
+    </w:p>
+    <w:p>
+      <w:pPr>
+        <w:pStyle w:val="ListParagraph"/>
+        <w:numPr>
+          <w:ilvl w:val="1"/>
+          <w:numId w:val="3"/>
+        </w:numPr>
+      </w:pPr>
+      <w:r>
+        <w:t xml:space="preserve">Current race% -&gt; how far around the track the agent </w:t>
+      </w:r>
+      <w:proofErr w:type="gramStart"/>
+      <w:r>
+        <w:t>is</w:t>
+      </w:r>
+      <w:proofErr w:type="gramEnd"/>
+    </w:p>
+    <w:p>
+      <w:pPr>
+        <w:pStyle w:val="ListParagraph"/>
+        <w:numPr>
+          <w:ilvl w:val="1"/>
+          <w:numId w:val="3"/>
+        </w:numPr>
+      </w:pPr>
+      <w:r>
+        <w:t>Miniturbo Charge</w:t>
+      </w:r>
+    </w:p>
+    <w:p>
+      <w:pPr>
+        <w:rPr>
+          <w:b/>
+          <w:bCs/>
+          <w:u w:val="single"/>
+        </w:rPr>
+      </w:pPr>
+      <w:r>
+        <w:rPr>
+          <w:b/>
+          <w:bCs/>
+          <w:u w:val="single"/>
+        </w:rPr>
+        <w:t>Action Space</w:t>
+      </w:r>
+    </w:p>
+    <w:p>
+      <w:pPr>
+        <w:pStyle w:val="ListParagraph"/>
+        <w:numPr>
+          <w:ilvl w:val="0"/>
+          <w:numId w:val="3"/>
+        </w:numPr>
+      </w:pPr>
+      <w:r>
+        <w:t xml:space="preserve">Represented by a </w:t>
+      </w:r>
+      <w:proofErr w:type="spellStart"/>
+      <w:proofErr w:type="gramStart"/>
+      <w:r>
+        <w:t>dict</w:t>
+      </w:r>
+      <w:proofErr w:type="spellEnd"/>
+      <w:proofErr w:type="gramEnd"/>
+    </w:p>
+    <w:p>
+      <w:pPr>
+        <w:pStyle w:val="ListParagraph"/>
+        <w:numPr>
+          <w:ilvl w:val="1"/>
+          <w:numId w:val="3"/>
+        </w:numPr>
+      </w:pPr>
+      <w:r>
+        <w:t>A Button - Bool</w:t>
+      </w:r>
+    </w:p>
+    <w:p>
+      <w:pPr>
+        <w:pStyle w:val="ListParagraph"/>
+        <w:numPr>
+          <w:ilvl w:val="1"/>
+          <w:numId w:val="3"/>
+        </w:numPr>
+      </w:pPr>
+      <w:r>
+        <w:t>B Button - Bool</w:t>
+      </w:r>
+    </w:p>
+    <w:p>
+      <w:pPr>
+        <w:pStyle w:val="ListParagraph"/>
+        <w:numPr>
+          <w:ilvl w:val="1"/>
+          <w:numId w:val="3"/>
+        </w:numPr>
+      </w:pPr>
+      <w:r>
+        <w:t>Up Button - Bool</w:t>
+      </w:r>
+    </w:p>
+    <w:p>
+      <w:pPr>
+        <w:pStyle w:val="ListParagraph"/>
+        <w:numPr>
+          <w:ilvl w:val="1"/>
+          <w:numId w:val="3"/>
+        </w:numPr>
+      </w:pPr>
+      <w:r>
+        <w:t>Control stick X value – [</w:t>
+      </w:r>
+      <w:r>
+        <w:t>0,64,128,192, 255]</w:t>
+      </w:r>
+    </w:p>
+    <w:p>
+      <w:pPr>
+        <w:pStyle w:val="Heading2"/>
+        <w:ind w:left="360"/>
+      </w:pPr>
+    </w:p>
+    <w:p>
+      <w:pPr>
+        <w:pStyle w:val="Heading2"/>
+      </w:pPr>
+      <w:r>
+        <w:t>What I have done</w:t>
+      </w:r>
+    </w:p>
+    <w:p>
+      <w:pPr>
+        <w:pStyle w:val="Heading3"/>
+      </w:pPr>
+      <w:r>
+        <w:t>Emulator</w:t>
+      </w:r>
+    </w:p>
+    <w:p>
+      <w:pPr>
+        <w:rPr>
+          <w:b/>
+          <w:bCs/>
+          <w:u w:val="single"/>
+        </w:rPr>
+      </w:pPr>
+      <w:r>
+        <w:rPr>
+          <w:b/>
+          <w:bCs/>
+          <w:u w:val="single"/>
+        </w:rPr>
+        <w:t>RL</w:t>
+      </w:r>
+    </w:p>
+    <w:p>
+      <w:pPr>
+        <w:rPr>
+          <w:b/>
+          <w:bCs/>
+          <w:u w:val="single"/>
+        </w:rPr>
+      </w:pPr>
       <w:r>
         <w:tab/>
-        <w:t>Agent-Environment interaction</w:t>
-      </w:r>
-    </w:p>
-    <w:p>
-      <w:pPr>
-        <w:ind w:firstLine="720"/>
-      </w:pPr>
-      <w:r>
-        <w:t>Q-learning</w:t>
-      </w:r>
-    </w:p>
-    <w:p>
+      </w:r>
+      <w:r>
+        <w:rPr>
+          <w:b/>
+          <w:bCs/>
+          <w:u w:val="single"/>
+        </w:rPr>
+        <w:t>Environment</w:t>
+      </w:r>
+    </w:p>
+    <w:p>
+      <w:pPr>
+        <w:pStyle w:val="ListParagraph"/>
+        <w:numPr>
+          <w:ilvl w:val="0"/>
+          <w:numId w:val="3"/>
+        </w:numPr>
+      </w:pPr>
+      <w:r>
+        <w:t xml:space="preserve">Get next </w:t>
+      </w:r>
+      <w:proofErr w:type="gramStart"/>
+      <w:r>
+        <w:t>state</w:t>
+      </w:r>
+      <w:proofErr w:type="gramEnd"/>
+      <w:r>
+        <w:t xml:space="preserve"> </w:t>
+      </w:r>
+    </w:p>
+    <w:p>
+      <w:pPr>
+        <w:pStyle w:val="ListParagraph"/>
+        <w:numPr>
+          <w:ilvl w:val="0"/>
+          <w:numId w:val="3"/>
+        </w:numPr>
+      </w:pPr>
+      <w:r>
+        <w:t xml:space="preserve">Checks if state is terminal </w:t>
+      </w:r>
+      <w:proofErr w:type="gramStart"/>
+      <w:r>
+        <w:t>state</w:t>
+      </w:r>
+      <w:proofErr w:type="gramEnd"/>
+    </w:p>
+    <w:p>
+      <w:pPr>
+        <w:pStyle w:val="ListParagraph"/>
+        <w:numPr>
+          <w:ilvl w:val="0"/>
+          <w:numId w:val="3"/>
+        </w:numPr>
+      </w:pPr>
+      <w:r>
+        <w:t>If Yes</w:t>
+      </w:r>
+    </w:p>
+    <w:p>
+      <w:pPr>
+        <w:pStyle w:val="ListParagraph"/>
+        <w:numPr>
+          <w:ilvl w:val="1"/>
+          <w:numId w:val="3"/>
+        </w:numPr>
+      </w:pPr>
+      <w:r>
+        <w:t>Resets variables</w:t>
+      </w:r>
+    </w:p>
+    <w:p>
+      <w:pPr>
+        <w:pStyle w:val="ListParagraph"/>
+        <w:numPr>
+          <w:ilvl w:val="1"/>
+          <w:numId w:val="3"/>
+        </w:numPr>
+      </w:pPr>
+      <w:r>
+        <w:t xml:space="preserve">Loads </w:t>
+      </w:r>
+      <w:proofErr w:type="spellStart"/>
+      <w:proofErr w:type="gramStart"/>
+      <w:r>
+        <w:t>savestate</w:t>
+      </w:r>
+      <w:proofErr w:type="spellEnd"/>
+      <w:proofErr w:type="gramEnd"/>
+    </w:p>
+    <w:p>
+      <w:pPr>
+        <w:pStyle w:val="ListParagraph"/>
+        <w:numPr>
+          <w:ilvl w:val="0"/>
+          <w:numId w:val="3"/>
+        </w:numPr>
+      </w:pPr>
+      <w:r>
+        <w:t>If No</w:t>
+      </w:r>
+    </w:p>
+    <w:p>
+      <w:pPr>
+        <w:pStyle w:val="ListParagraph"/>
+        <w:numPr>
+          <w:ilvl w:val="1"/>
+          <w:numId w:val="3"/>
+        </w:numPr>
+      </w:pPr>
+      <w:r>
+        <w:t xml:space="preserve">Gets next action by eps-greedy </w:t>
+      </w:r>
+      <w:proofErr w:type="gramStart"/>
+      <w:r>
+        <w:t>policy</w:t>
+      </w:r>
+      <w:proofErr w:type="gramEnd"/>
+    </w:p>
+    <w:p>
+      <w:pPr>
+        <w:pStyle w:val="ListParagraph"/>
+        <w:numPr>
+          <w:ilvl w:val="1"/>
+          <w:numId w:val="3"/>
+        </w:numPr>
+      </w:pPr>
+      <w:r>
+        <w:t>Calculates reward</w:t>
+      </w:r>
+      <w:r>
+        <w:t xml:space="preserve"> – speed, race%, </w:t>
+      </w:r>
+      <w:proofErr w:type="spellStart"/>
+      <w:proofErr w:type="gramStart"/>
+      <w:r>
+        <w:t>mt</w:t>
+      </w:r>
+      <w:proofErr w:type="spellEnd"/>
+      <w:proofErr w:type="gramEnd"/>
+    </w:p>
+    <w:p>
+      <w:pPr>
+        <w:pStyle w:val="ListParagraph"/>
+        <w:numPr>
+          <w:ilvl w:val="1"/>
+          <w:numId w:val="3"/>
+        </w:numPr>
+      </w:pPr>
+      <w:r>
+        <w:t>Updates q-table</w:t>
+      </w:r>
+    </w:p>
+    <w:p>
+      <w:pPr>
+        <w:pStyle w:val="ListParagraph"/>
+        <w:numPr>
+          <w:ilvl w:val="1"/>
+          <w:numId w:val="3"/>
+        </w:numPr>
+      </w:pPr>
+      <w:r>
+        <w:t>Updates total reward</w:t>
+      </w:r>
+    </w:p>
+    <w:p>
+      <w:pPr>
+        <w:pStyle w:val="ListParagraph"/>
+        <w:numPr>
+          <w:ilvl w:val="1"/>
+          <w:numId w:val="3"/>
+        </w:numPr>
+      </w:pPr>
+      <w:r>
+        <w:lastRenderedPageBreak/>
+        <w:t>Updates previous state info</w:t>
+      </w:r>
+    </w:p>
+    <w:p>
+      <w:pPr>
+        <w:pStyle w:val="ListParagraph"/>
+        <w:numPr>
+          <w:ilvl w:val="1"/>
+          <w:numId w:val="3"/>
+        </w:numPr>
+      </w:pPr>
+      <w:r>
+        <w:t xml:space="preserve">Sends action to </w:t>
+      </w:r>
+      <w:proofErr w:type="gramStart"/>
+      <w:r>
+        <w:t>dolphin</w:t>
+      </w:r>
+      <w:proofErr w:type="gramEnd"/>
+    </w:p>
+    <w:p>
+      <w:pPr>
+        <w:rPr>
+          <w:b/>
+          <w:bCs/>
+          <w:u w:val="single"/>
+        </w:rPr>
+      </w:pPr>
       <w:r>
         <w:tab/>
-        <w:t>Rainbow</w:t>
-      </w:r>
-    </w:p>
-    <w:p>
-      <w:pPr>
-        <w:pStyle w:val="Heading3"/>
-      </w:pPr>
-      <w:r>
-        <w:tab/>
-        <w:t xml:space="preserve">Mariokart Wii </w:t>
-      </w:r>
-    </w:p>
-    <w:p>
-      <w:r>
-        <w:tab/>
-        <w:t>Emulator</w:t>
-      </w:r>
-    </w:p>
-    <w:p>
-      <w:r>
-        <w:tab/>
-        <w:t>Restrictions</w:t>
-      </w:r>
-    </w:p>
-    <w:p>
-      <w:r>
-        <w:tab/>
-        <w:t>Choices</w:t>
-      </w:r>
-    </w:p>
-    <w:p>
-      <w:pPr>
-        <w:pStyle w:val="Heading2"/>
-      </w:pPr>
-      <w:r>
-        <w:t>What I have done</w:t>
-      </w:r>
-    </w:p>
-    <w:p>
-      <w:pPr>
-        <w:pStyle w:val="Heading3"/>
-      </w:pPr>
-      <w:r>
-        <w:tab/>
-        <w:t>Emulator</w:t>
-      </w:r>
-    </w:p>
-    <w:p>
-      <w:r>
-        <w:tab/>
-        <w:t>RL</w:t>
-      </w:r>
-    </w:p>
-    <w:p>
-      <w:r>
-        <w:tab/>
-      </w:r>
-      <w:r>
-        <w:tab/>
-        <w:t>Environment</w:t>
-      </w:r>
-    </w:p>
-    <w:p>
-      <w:r>
-        <w:tab/>
-      </w:r>
-      <w:r>
-        <w:tab/>
+      </w:r>
+      <w:r>
+        <w:rPr>
+          <w:b/>
+          <w:bCs/>
+          <w:u w:val="single"/>
+        </w:rPr>
         <w:t xml:space="preserve">Agent </w:t>
       </w:r>
     </w:p>
     <w:p>
-      <w:r>
-        <w:tab/>
-      </w:r>
-      <w:r>
-        <w:tab/>
-        <w:t>Training</w:t>
-      </w:r>
-    </w:p>
-    <w:p>
-      <w:r>
-        <w:tab/>
-      </w:r>
+      <w:pPr>
+        <w:pStyle w:val="ListParagraph"/>
+        <w:numPr>
+          <w:ilvl w:val="0"/>
+          <w:numId w:val="5"/>
+        </w:numPr>
+      </w:pPr>
+      <w:r>
+        <w:t>Action Space</w:t>
+      </w:r>
+    </w:p>
+    <w:p>
+      <w:pPr>
+        <w:pStyle w:val="ListParagraph"/>
+        <w:numPr>
+          <w:ilvl w:val="1"/>
+          <w:numId w:val="5"/>
+        </w:numPr>
+      </w:pPr>
+      <w:r>
+        <w:t>Every permutation of controller</w:t>
+      </w:r>
+    </w:p>
+    <w:p>
+      <w:pPr>
+        <w:pStyle w:val="ListParagraph"/>
+        <w:numPr>
+          <w:ilvl w:val="0"/>
+          <w:numId w:val="5"/>
+        </w:numPr>
+      </w:pPr>
+      <w:r>
+        <w:t>State Space</w:t>
+      </w:r>
+    </w:p>
+    <w:p>
+      <w:pPr>
+        <w:pStyle w:val="ListParagraph"/>
+        <w:numPr>
+          <w:ilvl w:val="1"/>
+          <w:numId w:val="5"/>
+        </w:numPr>
+      </w:pPr>
+      <w:r>
+        <w:t xml:space="preserve">Not initialised – (float, float, int) has many </w:t>
+      </w:r>
+      <w:proofErr w:type="gramStart"/>
+      <w:r>
+        <w:t>permutations</w:t>
+      </w:r>
+      <w:proofErr w:type="gramEnd"/>
+    </w:p>
+    <w:p>
+      <w:pPr>
+        <w:pStyle w:val="ListParagraph"/>
+        <w:numPr>
+          <w:ilvl w:val="1"/>
+          <w:numId w:val="5"/>
+        </w:numPr>
+      </w:pPr>
+      <w:r>
+        <w:t>Implemented helper functions to handle new states (not visited before)</w:t>
+      </w:r>
+    </w:p>
+    <w:p>
+      <w:pPr>
+        <w:pStyle w:val="ListParagraph"/>
+        <w:numPr>
+          <w:ilvl w:val="0"/>
+          <w:numId w:val="5"/>
+        </w:numPr>
+      </w:pPr>
+      <w:r>
+        <w:t>Eps-greedy</w:t>
+      </w:r>
+    </w:p>
+    <w:p>
+      <w:pPr>
+        <w:pStyle w:val="ListParagraph"/>
+        <w:numPr>
+          <w:ilvl w:val="1"/>
+          <w:numId w:val="5"/>
+        </w:numPr>
+      </w:pPr>
+      <w:r>
+        <w:t>Returns tuple of action taken and whether it is Exploring or Exploiting</w:t>
+      </w:r>
+    </w:p>
+    <w:p>
+      <w:pPr>
+        <w:pStyle w:val="ListParagraph"/>
+        <w:numPr>
+          <w:ilvl w:val="0"/>
+          <w:numId w:val="5"/>
+        </w:numPr>
+      </w:pPr>
+      <w:r>
+        <w:t>Update Q</w:t>
+      </w:r>
+    </w:p>
+    <w:p>
+      <w:pPr>
+        <w:pStyle w:val="ListParagraph"/>
+        <w:numPr>
+          <w:ilvl w:val="1"/>
+          <w:numId w:val="5"/>
+        </w:numPr>
+      </w:pPr>
+      <w:r>
+        <w:t>Returns q-value of (state, action)</w:t>
+      </w:r>
+    </w:p>
+    <w:p>
       <w:r>
         <w:tab/>
         <w:t>Parameter Tuning</w:t>
       </w:r>
     </w:p>
     <w:p>
+      <w:pPr>
+        <w:pStyle w:val="ListParagraph"/>
+        <w:numPr>
+          <w:ilvl w:val="0"/>
+          <w:numId w:val="4"/>
+        </w:numPr>
+      </w:pPr>
+      <w:proofErr w:type="gramStart"/>
+      <w:r>
+        <w:t>Epsilon</w:t>
+      </w:r>
+      <w:r>
+        <w:t xml:space="preserve"> :</w:t>
+      </w:r>
+      <w:proofErr w:type="gramEnd"/>
+      <w:r>
+        <w:t xml:space="preserve"> Currently constant through training, high to encourage exploration of wide Q-Space</w:t>
+      </w:r>
+    </w:p>
+    <w:p>
+      <w:pPr>
+        <w:pStyle w:val="ListParagraph"/>
+        <w:numPr>
+          <w:ilvl w:val="0"/>
+          <w:numId w:val="4"/>
+        </w:numPr>
+      </w:pPr>
+      <w:r>
+        <w:t>Gamma</w:t>
+      </w:r>
+      <w:r>
+        <w:t>: high to encourage focus on future rewards – hopefully completing lap</w:t>
+      </w:r>
+    </w:p>
+    <w:p>
+      <w:pPr>
+        <w:pStyle w:val="ListParagraph"/>
+        <w:numPr>
+          <w:ilvl w:val="0"/>
+          <w:numId w:val="4"/>
+        </w:numPr>
+      </w:pPr>
+      <w:r>
+        <w:t>Alpha</w:t>
+      </w:r>
+      <w:r>
+        <w:t xml:space="preserve"> – Deterministic </w:t>
+      </w:r>
+      <w:proofErr w:type="gramStart"/>
+      <w:r>
+        <w:t>environment :</w:t>
+      </w:r>
+      <w:proofErr w:type="gramEnd"/>
+      <w:r>
+        <w:t xml:space="preserve"> 1</w:t>
+      </w:r>
+    </w:p>
+    <w:p>
+      <w:pPr>
+        <w:rPr>
+          <w:b/>
+          <w:bCs/>
+          <w:u w:val="single"/>
+        </w:rPr>
+      </w:pPr>
+      <w:r>
+        <w:rPr>
+          <w:b/>
+          <w:bCs/>
+          <w:u w:val="single"/>
+        </w:rPr>
+        <w:t>Deep-RL</w:t>
+      </w:r>
+    </w:p>
+    <w:p>
+      <w:pPr>
+        <w:rPr>
+          <w:b/>
+          <w:bCs/>
+          <w:u w:val="single"/>
+        </w:rPr>
+      </w:pPr>
       <w:r>
         <w:tab/>
-        <w:t>Deep-RL</w:t>
-      </w:r>
-    </w:p>
-    <w:p>
+      </w:r>
+      <w:r>
+        <w:rPr>
+          <w:b/>
+          <w:bCs/>
+          <w:u w:val="single"/>
+        </w:rPr>
+        <w:t xml:space="preserve">Environment </w:t>
+      </w:r>
+    </w:p>
+    <w:p>
+      <w:r>
+        <w:t xml:space="preserve">Very similar </w:t>
+      </w:r>
+      <w:r>
+        <w:t xml:space="preserve">inputs </w:t>
+      </w:r>
+      <w:r>
+        <w:t xml:space="preserve">except DQN takes pixel values as well as reward </w:t>
+      </w:r>
+      <w:proofErr w:type="gramStart"/>
+      <w:r>
+        <w:t>value</w:t>
+      </w:r>
+      <w:proofErr w:type="gramEnd"/>
+      <w:r>
+        <w:t xml:space="preserve"> </w:t>
+      </w:r>
+    </w:p>
+    <w:p/>
+    <w:p>
+      <w:pPr>
+        <w:ind w:firstLine="720"/>
+        <w:rPr>
+          <w:u w:val="single"/>
+        </w:rPr>
+      </w:pPr>
+      <w:r>
+        <w:rPr>
+          <w:u w:val="single"/>
+        </w:rPr>
+        <w:t>S</w:t>
+      </w:r>
+      <w:r>
+        <w:rPr>
+          <w:u w:val="single"/>
+        </w:rPr>
+        <w:t xml:space="preserve">ocket </w:t>
+      </w:r>
+      <w:proofErr w:type="gramStart"/>
+      <w:r>
+        <w:rPr>
+          <w:u w:val="single"/>
+        </w:rPr>
+        <w:t>setup</w:t>
+      </w:r>
+      <w:proofErr w:type="gramEnd"/>
+      <w:r>
+        <w:rPr>
+          <w:u w:val="single"/>
+        </w:rPr>
+        <w:t xml:space="preserve"> </w:t>
+      </w:r>
+    </w:p>
+    <w:p>
+      <w:pPr>
+        <w:pStyle w:val="ListParagraph"/>
+        <w:numPr>
+          <w:ilvl w:val="0"/>
+          <w:numId w:val="8"/>
+        </w:numPr>
+      </w:pPr>
+      <w:r>
+        <w:t xml:space="preserve">Dolphin’s integrated python is very basic – only officially supports standard </w:t>
+      </w:r>
+      <w:proofErr w:type="gramStart"/>
+      <w:r>
+        <w:t>library</w:t>
+      </w:r>
+      <w:proofErr w:type="gramEnd"/>
+    </w:p>
+    <w:p>
+      <w:pPr>
+        <w:pStyle w:val="ListParagraph"/>
+        <w:numPr>
+          <w:ilvl w:val="0"/>
+          <w:numId w:val="8"/>
+        </w:numPr>
+      </w:pPr>
+      <w:r>
+        <w:t>To allow for pixel data processing and NN support, send frame data</w:t>
+      </w:r>
+      <w:r>
+        <w:t xml:space="preserve"> and reward</w:t>
+      </w:r>
+      <w:r>
+        <w:t xml:space="preserve"> to</w:t>
+      </w:r>
+      <w:r>
+        <w:t>, and receive action from Rainbow</w:t>
+      </w:r>
+      <w:r>
+        <w:t xml:space="preserve"> agent running in separate terminal using </w:t>
+      </w:r>
+      <w:proofErr w:type="gramStart"/>
+      <w:r>
+        <w:t>socket</w:t>
+      </w:r>
+      <w:r>
+        <w:t>s</w:t>
+      </w:r>
+      <w:proofErr w:type="gramEnd"/>
+    </w:p>
+    <w:p>
+      <w:pPr>
+        <w:rPr>
+          <w:u w:val="single"/>
+        </w:rPr>
+      </w:pPr>
       <w:r>
         <w:tab/>
       </w:r>
       <w:r>
-        <w:tab/>
-        <w:t xml:space="preserve">Environment </w:t>
-      </w:r>
-      <w:r>
-        <w:tab/>
-      </w:r>
-    </w:p>
-    <w:p>
-      <w:pPr>
-        <w:ind w:left="1440" w:firstLine="720"/>
-      </w:pPr>
-      <w:r>
-        <w:t xml:space="preserve">Socket setup </w:t>
-      </w:r>
-    </w:p>
-    <w:p>
-      <w:r>
-        <w:tab/>
-      </w:r>
-      <w:r>
-        <w:tab/>
-      </w:r>
-      <w:r>
-        <w:tab/>
-        <w:t>Frame processing</w:t>
-      </w:r>
-    </w:p>
-    <w:p>
-      <w:r>
-        <w:tab/>
-      </w:r>
-      <w:r>
-        <w:tab/>
-        <w:t>Agent – adapted version based on (</w:t>
+        <w:rPr>
+          <w:u w:val="single"/>
+        </w:rPr>
+        <w:t>Frame Processor</w:t>
+      </w:r>
+    </w:p>
+    <w:p>
+      <w:pPr>
+        <w:pStyle w:val="ListParagraph"/>
+        <w:numPr>
+          <w:ilvl w:val="0"/>
+          <w:numId w:val="7"/>
+        </w:numPr>
+      </w:pPr>
+      <w:r>
+        <w:t xml:space="preserve">As soon as dolphin draws a frame a </w:t>
+      </w:r>
+      <w:proofErr w:type="spellStart"/>
+      <w:r>
+        <w:t>png</w:t>
+      </w:r>
+      <w:proofErr w:type="spellEnd"/>
+      <w:r>
+        <w:t xml:space="preserve"> of it is saved to dolphin’s /dumps/frames </w:t>
+      </w:r>
+      <w:proofErr w:type="gramStart"/>
+      <w:r>
+        <w:t>folder</w:t>
+      </w:r>
+      <w:proofErr w:type="gramEnd"/>
+    </w:p>
+    <w:p>
+      <w:pPr>
+        <w:pStyle w:val="ListParagraph"/>
+        <w:numPr>
+          <w:ilvl w:val="0"/>
+          <w:numId w:val="7"/>
+        </w:numPr>
+      </w:pPr>
+      <w:r>
+        <w:t xml:space="preserve">I access this frame and downsample and greyscale to </w:t>
+      </w:r>
+      <w:r>
+        <w:t xml:space="preserve">speed up </w:t>
+      </w:r>
+      <w:proofErr w:type="gramStart"/>
+      <w:r>
+        <w:t>processing</w:t>
+      </w:r>
+      <w:proofErr w:type="gramEnd"/>
+    </w:p>
+    <w:p/>
+    <w:p>
+      <w:r>
+        <w:t>(</w:t>
       </w:r>
       <w:r>
         <w:t>https://github.com/benjaminjmiddleton/mkw_ai_env/blob/main/README.md</w:t>
@@ -191,7 +1808,15 @@
         <w:pStyle w:val="Heading2"/>
       </w:pPr>
       <w:r>
-        <w:t>What I have to show</w:t>
+        <w:t xml:space="preserve">What I </w:t>
+      </w:r>
+      <w:proofErr w:type="gramStart"/>
+      <w:r>
+        <w:t>have to</w:t>
+      </w:r>
+      <w:proofErr w:type="gramEnd"/>
+      <w:r>
+        <w:t xml:space="preserve"> show</w:t>
       </w:r>
     </w:p>
     <w:p>
@@ -200,6 +1825,7 @@
         <w:t>Agent running with Q-Learning</w:t>
       </w:r>
     </w:p>
+    <w:p/>
     <w:p>
       <w:r>
         <w:tab/>
@@ -214,27 +1840,6 @@
         <w:pStyle w:val="Heading2"/>
       </w:pPr>
       <w:r>
-        <w:t>How it works</w:t>
-      </w:r>
-    </w:p>
-    <w:p>
-      <w:r>
-        <w:tab/>
-      </w:r>
-      <w:r>
-        <w:t>What happens each frame</w:t>
-      </w:r>
-    </w:p>
-    <w:p>
-      <w:r>
-        <w:tab/>
-      </w:r>
-    </w:p>
-    <w:p>
-      <w:pPr>
-        <w:pStyle w:val="Heading2"/>
-      </w:pPr>
-      <w:r>
         <w:t>Evaluation</w:t>
       </w:r>
     </w:p>
@@ -252,6 +1857,7 @@
     </w:p>
     <w:p>
       <w:r>
+        <w:lastRenderedPageBreak/>
         <w:tab/>
         <w:t>Data processing of logs</w:t>
       </w:r>
@@ -261,15 +1867,19 @@
         <w:pStyle w:val="Heading2"/>
       </w:pPr>
       <w:r>
-        <w:lastRenderedPageBreak/>
         <w:t>Next steps</w:t>
       </w:r>
     </w:p>
     <w:p>
       <w:r>
         <w:tab/>
-        <w:t>State-space alterations – less accurate but quicker learning</w:t>
-      </w:r>
+        <w:t xml:space="preserve">State-space alterations – less accurate but quicker </w:t>
+      </w:r>
+      <w:proofErr w:type="gramStart"/>
+      <w:r>
+        <w:t>learning</w:t>
+      </w:r>
+      <w:proofErr w:type="gramEnd"/>
     </w:p>
     <w:p>
       <w:pPr>
@@ -284,6 +1894,1055 @@
     </w:sectPr>
   </w:body>
 </w:document>
+</file>
+
+<file path=word/numbering.xml><?xml version="1.0" encoding="utf-8"?>
+<w:numbering xmlns:wpc="http://schemas.microsoft.com/office/word/2010/wordprocessingCanvas" xmlns:cx="http://schemas.microsoft.com/office/drawing/2014/chartex" xmlns:cx1="http://schemas.microsoft.com/office/drawing/2015/9/8/chartex" xmlns:cx2="http://schemas.microsoft.com/office/drawing/2015/10/21/chartex" xmlns:cx3="http://schemas.microsoft.com/office/drawing/2016/5/9/chartex" xmlns:cx4="http://schemas.microsoft.com/office/drawing/2016/5/10/chartex" xmlns:cx5="http://schemas.microsoft.com/office/drawing/2016/5/11/chartex" xmlns:cx6="http://schemas.microsoft.com/office/drawing/2016/5/12/chartex" xmlns:cx7="http://schemas.microsoft.com/office/drawing/2016/5/13/chartex" xmlns:cx8="http://schemas.microsoft.com/office/drawing/2016/5/14/chartex" xmlns:mc="http://schemas.openxmlformats.org/markup-compatibility/2006" xmlns:aink="http://schemas.microsoft.com/office/drawing/2016/ink" xmlns:am3d="http://schemas.microsoft.com/office/drawing/2017/model3d" xmlns:o="urn:schemas-microsoft-com:office:office" xmlns:oel="http://schemas.microsoft.com/office/2019/extlst" xmlns:r="http://schemas.openxmlformats.org/officeDocument/2006/relationships" xmlns:m="http://schemas.openxmlformats.org/officeDocument/2006/math" xmlns:v="urn:schemas-microsoft-com:vml" xmlns:wp14="http://schemas.microsoft.com/office/word/2010/wordprocessingDrawing" xmlns:wp="http://schemas.openxmlformats.org/drawingml/2006/wordprocessingDrawing" xmlns:w10="urn:schemas-microsoft-com:office:word" xmlns:w="http://schemas.openxmlformats.org/wordprocessingml/2006/main" xmlns:w14="http://schemas.microsoft.com/office/word/2010/wordml" xmlns:w15="http://schemas.microsoft.com/office/word/2012/wordml" xmlns:w16cex="http://schemas.microsoft.com/office/word/2018/wordml/cex" xmlns:w16cid="http://schemas.microsoft.com/office/word/2016/wordml/cid" xmlns:w16="http://schemas.microsoft.com/office/word/2018/wordml" xmlns:w16sdtdh="http://schemas.microsoft.com/office/word/2020/wordml/sdtdatahash" xmlns:w16se="http://schemas.microsoft.com/office/word/2015/wordml/symex" xmlns:wpg="http://schemas.microsoft.com/office/word/2010/wordprocessingGroup" xmlns:wpi="http://schemas.microsoft.com/office/word/2010/wordprocessingInk" xmlns:wne="http://schemas.microsoft.com/office/word/2006/wordml" xmlns:wps="http://schemas.microsoft.com/office/word/2010/wordprocessingShape" mc:Ignorable="w14 w15 w16se w16cid w16 w16cex w16sdtdh wp14">
+  <w:abstractNum w:abstractNumId="0" w15:restartNumberingAfterBreak="0">
+    <w:nsid w:val="0AEB7B2E"/>
+    <w:multiLevelType w:val="hybridMultilevel"/>
+    <w:tmpl w:val="E84679B2"/>
+    <w:lvl w:ilvl="0" w:tplc="08090001">
+      <w:start w:val="1"/>
+      <w:numFmt w:val="bullet"/>
+      <w:lvlText w:val=""/>
+      <w:lvlJc w:val="left"/>
+      <w:pPr>
+        <w:ind w:left="360" w:hanging="360"/>
+      </w:pPr>
+      <w:rPr>
+        <w:rFonts w:ascii="Symbol" w:hAnsi="Symbol" w:hint="default"/>
+      </w:rPr>
+    </w:lvl>
+    <w:lvl w:ilvl="1" w:tplc="08090003">
+      <w:start w:val="1"/>
+      <w:numFmt w:val="bullet"/>
+      <w:lvlText w:val="o"/>
+      <w:lvlJc w:val="left"/>
+      <w:pPr>
+        <w:ind w:left="1080" w:hanging="360"/>
+      </w:pPr>
+      <w:rPr>
+        <w:rFonts w:ascii="Courier New" w:hAnsi="Courier New" w:cs="Courier New" w:hint="default"/>
+      </w:rPr>
+    </w:lvl>
+    <w:lvl w:ilvl="2" w:tplc="08090005">
+      <w:start w:val="1"/>
+      <w:numFmt w:val="bullet"/>
+      <w:lvlText w:val=""/>
+      <w:lvlJc w:val="left"/>
+      <w:pPr>
+        <w:ind w:left="1800" w:hanging="360"/>
+      </w:pPr>
+      <w:rPr>
+        <w:rFonts w:ascii="Wingdings" w:hAnsi="Wingdings" w:hint="default"/>
+      </w:rPr>
+    </w:lvl>
+    <w:lvl w:ilvl="3" w:tplc="08090001">
+      <w:start w:val="1"/>
+      <w:numFmt w:val="bullet"/>
+      <w:lvlText w:val=""/>
+      <w:lvlJc w:val="left"/>
+      <w:pPr>
+        <w:ind w:left="2520" w:hanging="360"/>
+      </w:pPr>
+      <w:rPr>
+        <w:rFonts w:ascii="Symbol" w:hAnsi="Symbol" w:hint="default"/>
+      </w:rPr>
+    </w:lvl>
+    <w:lvl w:ilvl="4" w:tplc="08090003">
+      <w:start w:val="1"/>
+      <w:numFmt w:val="bullet"/>
+      <w:lvlText w:val="o"/>
+      <w:lvlJc w:val="left"/>
+      <w:pPr>
+        <w:ind w:left="3240" w:hanging="360"/>
+      </w:pPr>
+      <w:rPr>
+        <w:rFonts w:ascii="Courier New" w:hAnsi="Courier New" w:cs="Courier New" w:hint="default"/>
+      </w:rPr>
+    </w:lvl>
+    <w:lvl w:ilvl="5" w:tplc="08090005" w:tentative="1">
+      <w:start w:val="1"/>
+      <w:numFmt w:val="bullet"/>
+      <w:lvlText w:val=""/>
+      <w:lvlJc w:val="left"/>
+      <w:pPr>
+        <w:ind w:left="3960" w:hanging="360"/>
+      </w:pPr>
+      <w:rPr>
+        <w:rFonts w:ascii="Wingdings" w:hAnsi="Wingdings" w:hint="default"/>
+      </w:rPr>
+    </w:lvl>
+    <w:lvl w:ilvl="6" w:tplc="08090001" w:tentative="1">
+      <w:start w:val="1"/>
+      <w:numFmt w:val="bullet"/>
+      <w:lvlText w:val=""/>
+      <w:lvlJc w:val="left"/>
+      <w:pPr>
+        <w:ind w:left="4680" w:hanging="360"/>
+      </w:pPr>
+      <w:rPr>
+        <w:rFonts w:ascii="Symbol" w:hAnsi="Symbol" w:hint="default"/>
+      </w:rPr>
+    </w:lvl>
+    <w:lvl w:ilvl="7" w:tplc="08090003" w:tentative="1">
+      <w:start w:val="1"/>
+      <w:numFmt w:val="bullet"/>
+      <w:lvlText w:val="o"/>
+      <w:lvlJc w:val="left"/>
+      <w:pPr>
+        <w:ind w:left="5400" w:hanging="360"/>
+      </w:pPr>
+      <w:rPr>
+        <w:rFonts w:ascii="Courier New" w:hAnsi="Courier New" w:cs="Courier New" w:hint="default"/>
+      </w:rPr>
+    </w:lvl>
+    <w:lvl w:ilvl="8" w:tplc="08090005" w:tentative="1">
+      <w:start w:val="1"/>
+      <w:numFmt w:val="bullet"/>
+      <w:lvlText w:val=""/>
+      <w:lvlJc w:val="left"/>
+      <w:pPr>
+        <w:ind w:left="6120" w:hanging="360"/>
+      </w:pPr>
+      <w:rPr>
+        <w:rFonts w:ascii="Wingdings" w:hAnsi="Wingdings" w:hint="default"/>
+      </w:rPr>
+    </w:lvl>
+  </w:abstractNum>
+  <w:abstractNum w:abstractNumId="1" w15:restartNumberingAfterBreak="0">
+    <w:nsid w:val="0E2E3FA9"/>
+    <w:multiLevelType w:val="hybridMultilevel"/>
+    <w:tmpl w:val="3AA2C83C"/>
+    <w:lvl w:ilvl="0" w:tplc="08090001">
+      <w:start w:val="1"/>
+      <w:numFmt w:val="bullet"/>
+      <w:lvlText w:val=""/>
+      <w:lvlJc w:val="left"/>
+      <w:pPr>
+        <w:ind w:left="360" w:hanging="360"/>
+      </w:pPr>
+      <w:rPr>
+        <w:rFonts w:ascii="Symbol" w:hAnsi="Symbol" w:hint="default"/>
+      </w:rPr>
+    </w:lvl>
+    <w:lvl w:ilvl="1" w:tplc="08090003">
+      <w:start w:val="1"/>
+      <w:numFmt w:val="bullet"/>
+      <w:lvlText w:val="o"/>
+      <w:lvlJc w:val="left"/>
+      <w:pPr>
+        <w:ind w:left="1080" w:hanging="360"/>
+      </w:pPr>
+      <w:rPr>
+        <w:rFonts w:ascii="Courier New" w:hAnsi="Courier New" w:cs="Courier New" w:hint="default"/>
+      </w:rPr>
+    </w:lvl>
+    <w:lvl w:ilvl="2" w:tplc="08090005" w:tentative="1">
+      <w:start w:val="1"/>
+      <w:numFmt w:val="bullet"/>
+      <w:lvlText w:val=""/>
+      <w:lvlJc w:val="left"/>
+      <w:pPr>
+        <w:ind w:left="1800" w:hanging="360"/>
+      </w:pPr>
+      <w:rPr>
+        <w:rFonts w:ascii="Wingdings" w:hAnsi="Wingdings" w:hint="default"/>
+      </w:rPr>
+    </w:lvl>
+    <w:lvl w:ilvl="3" w:tplc="08090001" w:tentative="1">
+      <w:start w:val="1"/>
+      <w:numFmt w:val="bullet"/>
+      <w:lvlText w:val=""/>
+      <w:lvlJc w:val="left"/>
+      <w:pPr>
+        <w:ind w:left="2520" w:hanging="360"/>
+      </w:pPr>
+      <w:rPr>
+        <w:rFonts w:ascii="Symbol" w:hAnsi="Symbol" w:hint="default"/>
+      </w:rPr>
+    </w:lvl>
+    <w:lvl w:ilvl="4" w:tplc="08090003" w:tentative="1">
+      <w:start w:val="1"/>
+      <w:numFmt w:val="bullet"/>
+      <w:lvlText w:val="o"/>
+      <w:lvlJc w:val="left"/>
+      <w:pPr>
+        <w:ind w:left="3240" w:hanging="360"/>
+      </w:pPr>
+      <w:rPr>
+        <w:rFonts w:ascii="Courier New" w:hAnsi="Courier New" w:cs="Courier New" w:hint="default"/>
+      </w:rPr>
+    </w:lvl>
+    <w:lvl w:ilvl="5" w:tplc="08090005" w:tentative="1">
+      <w:start w:val="1"/>
+      <w:numFmt w:val="bullet"/>
+      <w:lvlText w:val=""/>
+      <w:lvlJc w:val="left"/>
+      <w:pPr>
+        <w:ind w:left="3960" w:hanging="360"/>
+      </w:pPr>
+      <w:rPr>
+        <w:rFonts w:ascii="Wingdings" w:hAnsi="Wingdings" w:hint="default"/>
+      </w:rPr>
+    </w:lvl>
+    <w:lvl w:ilvl="6" w:tplc="08090001" w:tentative="1">
+      <w:start w:val="1"/>
+      <w:numFmt w:val="bullet"/>
+      <w:lvlText w:val=""/>
+      <w:lvlJc w:val="left"/>
+      <w:pPr>
+        <w:ind w:left="4680" w:hanging="360"/>
+      </w:pPr>
+      <w:rPr>
+        <w:rFonts w:ascii="Symbol" w:hAnsi="Symbol" w:hint="default"/>
+      </w:rPr>
+    </w:lvl>
+    <w:lvl w:ilvl="7" w:tplc="08090003" w:tentative="1">
+      <w:start w:val="1"/>
+      <w:numFmt w:val="bullet"/>
+      <w:lvlText w:val="o"/>
+      <w:lvlJc w:val="left"/>
+      <w:pPr>
+        <w:ind w:left="5400" w:hanging="360"/>
+      </w:pPr>
+      <w:rPr>
+        <w:rFonts w:ascii="Courier New" w:hAnsi="Courier New" w:cs="Courier New" w:hint="default"/>
+      </w:rPr>
+    </w:lvl>
+    <w:lvl w:ilvl="8" w:tplc="08090005" w:tentative="1">
+      <w:start w:val="1"/>
+      <w:numFmt w:val="bullet"/>
+      <w:lvlText w:val=""/>
+      <w:lvlJc w:val="left"/>
+      <w:pPr>
+        <w:ind w:left="6120" w:hanging="360"/>
+      </w:pPr>
+      <w:rPr>
+        <w:rFonts w:ascii="Wingdings" w:hAnsi="Wingdings" w:hint="default"/>
+      </w:rPr>
+    </w:lvl>
+  </w:abstractNum>
+  <w:abstractNum w:abstractNumId="2" w15:restartNumberingAfterBreak="0">
+    <w:nsid w:val="19E636A5"/>
+    <w:multiLevelType w:val="hybridMultilevel"/>
+    <w:tmpl w:val="3C16853E"/>
+    <w:lvl w:ilvl="0" w:tplc="08090001">
+      <w:start w:val="1"/>
+      <w:numFmt w:val="bullet"/>
+      <w:lvlText w:val=""/>
+      <w:lvlJc w:val="left"/>
+      <w:pPr>
+        <w:ind w:left="360" w:hanging="360"/>
+      </w:pPr>
+      <w:rPr>
+        <w:rFonts w:ascii="Symbol" w:hAnsi="Symbol" w:hint="default"/>
+      </w:rPr>
+    </w:lvl>
+    <w:lvl w:ilvl="1" w:tplc="08090003" w:tentative="1">
+      <w:start w:val="1"/>
+      <w:numFmt w:val="bullet"/>
+      <w:lvlText w:val="o"/>
+      <w:lvlJc w:val="left"/>
+      <w:pPr>
+        <w:ind w:left="1080" w:hanging="360"/>
+      </w:pPr>
+      <w:rPr>
+        <w:rFonts w:ascii="Courier New" w:hAnsi="Courier New" w:cs="Courier New" w:hint="default"/>
+      </w:rPr>
+    </w:lvl>
+    <w:lvl w:ilvl="2" w:tplc="08090005" w:tentative="1">
+      <w:start w:val="1"/>
+      <w:numFmt w:val="bullet"/>
+      <w:lvlText w:val=""/>
+      <w:lvlJc w:val="left"/>
+      <w:pPr>
+        <w:ind w:left="1800" w:hanging="360"/>
+      </w:pPr>
+      <w:rPr>
+        <w:rFonts w:ascii="Wingdings" w:hAnsi="Wingdings" w:hint="default"/>
+      </w:rPr>
+    </w:lvl>
+    <w:lvl w:ilvl="3" w:tplc="08090001" w:tentative="1">
+      <w:start w:val="1"/>
+      <w:numFmt w:val="bullet"/>
+      <w:lvlText w:val=""/>
+      <w:lvlJc w:val="left"/>
+      <w:pPr>
+        <w:ind w:left="2520" w:hanging="360"/>
+      </w:pPr>
+      <w:rPr>
+        <w:rFonts w:ascii="Symbol" w:hAnsi="Symbol" w:hint="default"/>
+      </w:rPr>
+    </w:lvl>
+    <w:lvl w:ilvl="4" w:tplc="08090003" w:tentative="1">
+      <w:start w:val="1"/>
+      <w:numFmt w:val="bullet"/>
+      <w:lvlText w:val="o"/>
+      <w:lvlJc w:val="left"/>
+      <w:pPr>
+        <w:ind w:left="3240" w:hanging="360"/>
+      </w:pPr>
+      <w:rPr>
+        <w:rFonts w:ascii="Courier New" w:hAnsi="Courier New" w:cs="Courier New" w:hint="default"/>
+      </w:rPr>
+    </w:lvl>
+    <w:lvl w:ilvl="5" w:tplc="08090005" w:tentative="1">
+      <w:start w:val="1"/>
+      <w:numFmt w:val="bullet"/>
+      <w:lvlText w:val=""/>
+      <w:lvlJc w:val="left"/>
+      <w:pPr>
+        <w:ind w:left="3960" w:hanging="360"/>
+      </w:pPr>
+      <w:rPr>
+        <w:rFonts w:ascii="Wingdings" w:hAnsi="Wingdings" w:hint="default"/>
+      </w:rPr>
+    </w:lvl>
+    <w:lvl w:ilvl="6" w:tplc="08090001" w:tentative="1">
+      <w:start w:val="1"/>
+      <w:numFmt w:val="bullet"/>
+      <w:lvlText w:val=""/>
+      <w:lvlJc w:val="left"/>
+      <w:pPr>
+        <w:ind w:left="4680" w:hanging="360"/>
+      </w:pPr>
+      <w:rPr>
+        <w:rFonts w:ascii="Symbol" w:hAnsi="Symbol" w:hint="default"/>
+      </w:rPr>
+    </w:lvl>
+    <w:lvl w:ilvl="7" w:tplc="08090003" w:tentative="1">
+      <w:start w:val="1"/>
+      <w:numFmt w:val="bullet"/>
+      <w:lvlText w:val="o"/>
+      <w:lvlJc w:val="left"/>
+      <w:pPr>
+        <w:ind w:left="5400" w:hanging="360"/>
+      </w:pPr>
+      <w:rPr>
+        <w:rFonts w:ascii="Courier New" w:hAnsi="Courier New" w:cs="Courier New" w:hint="default"/>
+      </w:rPr>
+    </w:lvl>
+    <w:lvl w:ilvl="8" w:tplc="08090005" w:tentative="1">
+      <w:start w:val="1"/>
+      <w:numFmt w:val="bullet"/>
+      <w:lvlText w:val=""/>
+      <w:lvlJc w:val="left"/>
+      <w:pPr>
+        <w:ind w:left="6120" w:hanging="360"/>
+      </w:pPr>
+      <w:rPr>
+        <w:rFonts w:ascii="Wingdings" w:hAnsi="Wingdings" w:hint="default"/>
+      </w:rPr>
+    </w:lvl>
+  </w:abstractNum>
+  <w:abstractNum w:abstractNumId="3" w15:restartNumberingAfterBreak="0">
+    <w:nsid w:val="217B152E"/>
+    <w:multiLevelType w:val="hybridMultilevel"/>
+    <w:tmpl w:val="523C5E44"/>
+    <w:lvl w:ilvl="0" w:tplc="08090001">
+      <w:start w:val="1"/>
+      <w:numFmt w:val="bullet"/>
+      <w:lvlText w:val=""/>
+      <w:lvlJc w:val="left"/>
+      <w:pPr>
+        <w:ind w:left="720" w:hanging="360"/>
+      </w:pPr>
+      <w:rPr>
+        <w:rFonts w:ascii="Symbol" w:hAnsi="Symbol" w:hint="default"/>
+      </w:rPr>
+    </w:lvl>
+    <w:lvl w:ilvl="1" w:tplc="08090003">
+      <w:start w:val="1"/>
+      <w:numFmt w:val="bullet"/>
+      <w:lvlText w:val="o"/>
+      <w:lvlJc w:val="left"/>
+      <w:pPr>
+        <w:ind w:left="1440" w:hanging="360"/>
+      </w:pPr>
+      <w:rPr>
+        <w:rFonts w:ascii="Courier New" w:hAnsi="Courier New" w:cs="Courier New" w:hint="default"/>
+      </w:rPr>
+    </w:lvl>
+    <w:lvl w:ilvl="2" w:tplc="08090005" w:tentative="1">
+      <w:start w:val="1"/>
+      <w:numFmt w:val="bullet"/>
+      <w:lvlText w:val=""/>
+      <w:lvlJc w:val="left"/>
+      <w:pPr>
+        <w:ind w:left="2160" w:hanging="360"/>
+      </w:pPr>
+      <w:rPr>
+        <w:rFonts w:ascii="Wingdings" w:hAnsi="Wingdings" w:hint="default"/>
+      </w:rPr>
+    </w:lvl>
+    <w:lvl w:ilvl="3" w:tplc="08090001" w:tentative="1">
+      <w:start w:val="1"/>
+      <w:numFmt w:val="bullet"/>
+      <w:lvlText w:val=""/>
+      <w:lvlJc w:val="left"/>
+      <w:pPr>
+        <w:ind w:left="2880" w:hanging="360"/>
+      </w:pPr>
+      <w:rPr>
+        <w:rFonts w:ascii="Symbol" w:hAnsi="Symbol" w:hint="default"/>
+      </w:rPr>
+    </w:lvl>
+    <w:lvl w:ilvl="4" w:tplc="08090003" w:tentative="1">
+      <w:start w:val="1"/>
+      <w:numFmt w:val="bullet"/>
+      <w:lvlText w:val="o"/>
+      <w:lvlJc w:val="left"/>
+      <w:pPr>
+        <w:ind w:left="3600" w:hanging="360"/>
+      </w:pPr>
+      <w:rPr>
+        <w:rFonts w:ascii="Courier New" w:hAnsi="Courier New" w:cs="Courier New" w:hint="default"/>
+      </w:rPr>
+    </w:lvl>
+    <w:lvl w:ilvl="5" w:tplc="08090005" w:tentative="1">
+      <w:start w:val="1"/>
+      <w:numFmt w:val="bullet"/>
+      <w:lvlText w:val=""/>
+      <w:lvlJc w:val="left"/>
+      <w:pPr>
+        <w:ind w:left="4320" w:hanging="360"/>
+      </w:pPr>
+      <w:rPr>
+        <w:rFonts w:ascii="Wingdings" w:hAnsi="Wingdings" w:hint="default"/>
+      </w:rPr>
+    </w:lvl>
+    <w:lvl w:ilvl="6" w:tplc="08090001" w:tentative="1">
+      <w:start w:val="1"/>
+      <w:numFmt w:val="bullet"/>
+      <w:lvlText w:val=""/>
+      <w:lvlJc w:val="left"/>
+      <w:pPr>
+        <w:ind w:left="5040" w:hanging="360"/>
+      </w:pPr>
+      <w:rPr>
+        <w:rFonts w:ascii="Symbol" w:hAnsi="Symbol" w:hint="default"/>
+      </w:rPr>
+    </w:lvl>
+    <w:lvl w:ilvl="7" w:tplc="08090003" w:tentative="1">
+      <w:start w:val="1"/>
+      <w:numFmt w:val="bullet"/>
+      <w:lvlText w:val="o"/>
+      <w:lvlJc w:val="left"/>
+      <w:pPr>
+        <w:ind w:left="5760" w:hanging="360"/>
+      </w:pPr>
+      <w:rPr>
+        <w:rFonts w:ascii="Courier New" w:hAnsi="Courier New" w:cs="Courier New" w:hint="default"/>
+      </w:rPr>
+    </w:lvl>
+    <w:lvl w:ilvl="8" w:tplc="08090005" w:tentative="1">
+      <w:start w:val="1"/>
+      <w:numFmt w:val="bullet"/>
+      <w:lvlText w:val=""/>
+      <w:lvlJc w:val="left"/>
+      <w:pPr>
+        <w:ind w:left="6480" w:hanging="360"/>
+      </w:pPr>
+      <w:rPr>
+        <w:rFonts w:ascii="Wingdings" w:hAnsi="Wingdings" w:hint="default"/>
+      </w:rPr>
+    </w:lvl>
+  </w:abstractNum>
+  <w:abstractNum w:abstractNumId="4" w15:restartNumberingAfterBreak="0">
+    <w:nsid w:val="2A0E0C12"/>
+    <w:multiLevelType w:val="hybridMultilevel"/>
+    <w:tmpl w:val="1B40C8E6"/>
+    <w:lvl w:ilvl="0" w:tplc="08090001">
+      <w:start w:val="1"/>
+      <w:numFmt w:val="bullet"/>
+      <w:lvlText w:val=""/>
+      <w:lvlJc w:val="left"/>
+      <w:pPr>
+        <w:ind w:left="360" w:hanging="360"/>
+      </w:pPr>
+      <w:rPr>
+        <w:rFonts w:ascii="Symbol" w:hAnsi="Symbol" w:hint="default"/>
+      </w:rPr>
+    </w:lvl>
+    <w:lvl w:ilvl="1" w:tplc="08090003">
+      <w:start w:val="1"/>
+      <w:numFmt w:val="bullet"/>
+      <w:lvlText w:val="o"/>
+      <w:lvlJc w:val="left"/>
+      <w:pPr>
+        <w:ind w:left="1080" w:hanging="360"/>
+      </w:pPr>
+      <w:rPr>
+        <w:rFonts w:ascii="Courier New" w:hAnsi="Courier New" w:cs="Courier New" w:hint="default"/>
+      </w:rPr>
+    </w:lvl>
+    <w:lvl w:ilvl="2" w:tplc="08090005">
+      <w:start w:val="1"/>
+      <w:numFmt w:val="bullet"/>
+      <w:lvlText w:val=""/>
+      <w:lvlJc w:val="left"/>
+      <w:pPr>
+        <w:ind w:left="1800" w:hanging="360"/>
+      </w:pPr>
+      <w:rPr>
+        <w:rFonts w:ascii="Wingdings" w:hAnsi="Wingdings" w:hint="default"/>
+      </w:rPr>
+    </w:lvl>
+    <w:lvl w:ilvl="3" w:tplc="08090001" w:tentative="1">
+      <w:start w:val="1"/>
+      <w:numFmt w:val="bullet"/>
+      <w:lvlText w:val=""/>
+      <w:lvlJc w:val="left"/>
+      <w:pPr>
+        <w:ind w:left="2520" w:hanging="360"/>
+      </w:pPr>
+      <w:rPr>
+        <w:rFonts w:ascii="Symbol" w:hAnsi="Symbol" w:hint="default"/>
+      </w:rPr>
+    </w:lvl>
+    <w:lvl w:ilvl="4" w:tplc="08090003" w:tentative="1">
+      <w:start w:val="1"/>
+      <w:numFmt w:val="bullet"/>
+      <w:lvlText w:val="o"/>
+      <w:lvlJc w:val="left"/>
+      <w:pPr>
+        <w:ind w:left="3240" w:hanging="360"/>
+      </w:pPr>
+      <w:rPr>
+        <w:rFonts w:ascii="Courier New" w:hAnsi="Courier New" w:cs="Courier New" w:hint="default"/>
+      </w:rPr>
+    </w:lvl>
+    <w:lvl w:ilvl="5" w:tplc="08090005" w:tentative="1">
+      <w:start w:val="1"/>
+      <w:numFmt w:val="bullet"/>
+      <w:lvlText w:val=""/>
+      <w:lvlJc w:val="left"/>
+      <w:pPr>
+        <w:ind w:left="3960" w:hanging="360"/>
+      </w:pPr>
+      <w:rPr>
+        <w:rFonts w:ascii="Wingdings" w:hAnsi="Wingdings" w:hint="default"/>
+      </w:rPr>
+    </w:lvl>
+    <w:lvl w:ilvl="6" w:tplc="08090001" w:tentative="1">
+      <w:start w:val="1"/>
+      <w:numFmt w:val="bullet"/>
+      <w:lvlText w:val=""/>
+      <w:lvlJc w:val="left"/>
+      <w:pPr>
+        <w:ind w:left="4680" w:hanging="360"/>
+      </w:pPr>
+      <w:rPr>
+        <w:rFonts w:ascii="Symbol" w:hAnsi="Symbol" w:hint="default"/>
+      </w:rPr>
+    </w:lvl>
+    <w:lvl w:ilvl="7" w:tplc="08090003" w:tentative="1">
+      <w:start w:val="1"/>
+      <w:numFmt w:val="bullet"/>
+      <w:lvlText w:val="o"/>
+      <w:lvlJc w:val="left"/>
+      <w:pPr>
+        <w:ind w:left="5400" w:hanging="360"/>
+      </w:pPr>
+      <w:rPr>
+        <w:rFonts w:ascii="Courier New" w:hAnsi="Courier New" w:cs="Courier New" w:hint="default"/>
+      </w:rPr>
+    </w:lvl>
+    <w:lvl w:ilvl="8" w:tplc="08090005" w:tentative="1">
+      <w:start w:val="1"/>
+      <w:numFmt w:val="bullet"/>
+      <w:lvlText w:val=""/>
+      <w:lvlJc w:val="left"/>
+      <w:pPr>
+        <w:ind w:left="6120" w:hanging="360"/>
+      </w:pPr>
+      <w:rPr>
+        <w:rFonts w:ascii="Wingdings" w:hAnsi="Wingdings" w:hint="default"/>
+      </w:rPr>
+    </w:lvl>
+  </w:abstractNum>
+  <w:abstractNum w:abstractNumId="5" w15:restartNumberingAfterBreak="0">
+    <w:nsid w:val="2C3C3B14"/>
+    <w:multiLevelType w:val="hybridMultilevel"/>
+    <w:tmpl w:val="61EC1E8C"/>
+    <w:lvl w:ilvl="0" w:tplc="08090001">
+      <w:start w:val="1"/>
+      <w:numFmt w:val="bullet"/>
+      <w:lvlText w:val=""/>
+      <w:lvlJc w:val="left"/>
+      <w:pPr>
+        <w:ind w:left="1440" w:hanging="360"/>
+      </w:pPr>
+      <w:rPr>
+        <w:rFonts w:ascii="Symbol" w:hAnsi="Symbol" w:hint="default"/>
+      </w:rPr>
+    </w:lvl>
+    <w:lvl w:ilvl="1" w:tplc="08090003" w:tentative="1">
+      <w:start w:val="1"/>
+      <w:numFmt w:val="bullet"/>
+      <w:lvlText w:val="o"/>
+      <w:lvlJc w:val="left"/>
+      <w:pPr>
+        <w:ind w:left="2160" w:hanging="360"/>
+      </w:pPr>
+      <w:rPr>
+        <w:rFonts w:ascii="Courier New" w:hAnsi="Courier New" w:cs="Courier New" w:hint="default"/>
+      </w:rPr>
+    </w:lvl>
+    <w:lvl w:ilvl="2" w:tplc="08090005" w:tentative="1">
+      <w:start w:val="1"/>
+      <w:numFmt w:val="bullet"/>
+      <w:lvlText w:val=""/>
+      <w:lvlJc w:val="left"/>
+      <w:pPr>
+        <w:ind w:left="2880" w:hanging="360"/>
+      </w:pPr>
+      <w:rPr>
+        <w:rFonts w:ascii="Wingdings" w:hAnsi="Wingdings" w:hint="default"/>
+      </w:rPr>
+    </w:lvl>
+    <w:lvl w:ilvl="3" w:tplc="08090001" w:tentative="1">
+      <w:start w:val="1"/>
+      <w:numFmt w:val="bullet"/>
+      <w:lvlText w:val=""/>
+      <w:lvlJc w:val="left"/>
+      <w:pPr>
+        <w:ind w:left="3600" w:hanging="360"/>
+      </w:pPr>
+      <w:rPr>
+        <w:rFonts w:ascii="Symbol" w:hAnsi="Symbol" w:hint="default"/>
+      </w:rPr>
+    </w:lvl>
+    <w:lvl w:ilvl="4" w:tplc="08090003" w:tentative="1">
+      <w:start w:val="1"/>
+      <w:numFmt w:val="bullet"/>
+      <w:lvlText w:val="o"/>
+      <w:lvlJc w:val="left"/>
+      <w:pPr>
+        <w:ind w:left="4320" w:hanging="360"/>
+      </w:pPr>
+      <w:rPr>
+        <w:rFonts w:ascii="Courier New" w:hAnsi="Courier New" w:cs="Courier New" w:hint="default"/>
+      </w:rPr>
+    </w:lvl>
+    <w:lvl w:ilvl="5" w:tplc="08090005" w:tentative="1">
+      <w:start w:val="1"/>
+      <w:numFmt w:val="bullet"/>
+      <w:lvlText w:val=""/>
+      <w:lvlJc w:val="left"/>
+      <w:pPr>
+        <w:ind w:left="5040" w:hanging="360"/>
+      </w:pPr>
+      <w:rPr>
+        <w:rFonts w:ascii="Wingdings" w:hAnsi="Wingdings" w:hint="default"/>
+      </w:rPr>
+    </w:lvl>
+    <w:lvl w:ilvl="6" w:tplc="08090001" w:tentative="1">
+      <w:start w:val="1"/>
+      <w:numFmt w:val="bullet"/>
+      <w:lvlText w:val=""/>
+      <w:lvlJc w:val="left"/>
+      <w:pPr>
+        <w:ind w:left="5760" w:hanging="360"/>
+      </w:pPr>
+      <w:rPr>
+        <w:rFonts w:ascii="Symbol" w:hAnsi="Symbol" w:hint="default"/>
+      </w:rPr>
+    </w:lvl>
+    <w:lvl w:ilvl="7" w:tplc="08090003" w:tentative="1">
+      <w:start w:val="1"/>
+      <w:numFmt w:val="bullet"/>
+      <w:lvlText w:val="o"/>
+      <w:lvlJc w:val="left"/>
+      <w:pPr>
+        <w:ind w:left="6480" w:hanging="360"/>
+      </w:pPr>
+      <w:rPr>
+        <w:rFonts w:ascii="Courier New" w:hAnsi="Courier New" w:cs="Courier New" w:hint="default"/>
+      </w:rPr>
+    </w:lvl>
+    <w:lvl w:ilvl="8" w:tplc="08090005" w:tentative="1">
+      <w:start w:val="1"/>
+      <w:numFmt w:val="bullet"/>
+      <w:lvlText w:val=""/>
+      <w:lvlJc w:val="left"/>
+      <w:pPr>
+        <w:ind w:left="7200" w:hanging="360"/>
+      </w:pPr>
+      <w:rPr>
+        <w:rFonts w:ascii="Wingdings" w:hAnsi="Wingdings" w:hint="default"/>
+      </w:rPr>
+    </w:lvl>
+  </w:abstractNum>
+  <w:abstractNum w:abstractNumId="6" w15:restartNumberingAfterBreak="0">
+    <w:nsid w:val="428F1B25"/>
+    <w:multiLevelType w:val="hybridMultilevel"/>
+    <w:tmpl w:val="1E12DEDE"/>
+    <w:lvl w:ilvl="0" w:tplc="08090001">
+      <w:start w:val="1"/>
+      <w:numFmt w:val="bullet"/>
+      <w:lvlText w:val=""/>
+      <w:lvlJc w:val="left"/>
+      <w:pPr>
+        <w:ind w:left="360" w:hanging="360"/>
+      </w:pPr>
+      <w:rPr>
+        <w:rFonts w:ascii="Symbol" w:hAnsi="Symbol" w:hint="default"/>
+      </w:rPr>
+    </w:lvl>
+    <w:lvl w:ilvl="1" w:tplc="08090003" w:tentative="1">
+      <w:start w:val="1"/>
+      <w:numFmt w:val="bullet"/>
+      <w:lvlText w:val="o"/>
+      <w:lvlJc w:val="left"/>
+      <w:pPr>
+        <w:ind w:left="1080" w:hanging="360"/>
+      </w:pPr>
+      <w:rPr>
+        <w:rFonts w:ascii="Courier New" w:hAnsi="Courier New" w:cs="Courier New" w:hint="default"/>
+      </w:rPr>
+    </w:lvl>
+    <w:lvl w:ilvl="2" w:tplc="08090005" w:tentative="1">
+      <w:start w:val="1"/>
+      <w:numFmt w:val="bullet"/>
+      <w:lvlText w:val=""/>
+      <w:lvlJc w:val="left"/>
+      <w:pPr>
+        <w:ind w:left="1800" w:hanging="360"/>
+      </w:pPr>
+      <w:rPr>
+        <w:rFonts w:ascii="Wingdings" w:hAnsi="Wingdings" w:hint="default"/>
+      </w:rPr>
+    </w:lvl>
+    <w:lvl w:ilvl="3" w:tplc="08090001" w:tentative="1">
+      <w:start w:val="1"/>
+      <w:numFmt w:val="bullet"/>
+      <w:lvlText w:val=""/>
+      <w:lvlJc w:val="left"/>
+      <w:pPr>
+        <w:ind w:left="2520" w:hanging="360"/>
+      </w:pPr>
+      <w:rPr>
+        <w:rFonts w:ascii="Symbol" w:hAnsi="Symbol" w:hint="default"/>
+      </w:rPr>
+    </w:lvl>
+    <w:lvl w:ilvl="4" w:tplc="08090003" w:tentative="1">
+      <w:start w:val="1"/>
+      <w:numFmt w:val="bullet"/>
+      <w:lvlText w:val="o"/>
+      <w:lvlJc w:val="left"/>
+      <w:pPr>
+        <w:ind w:left="3240" w:hanging="360"/>
+      </w:pPr>
+      <w:rPr>
+        <w:rFonts w:ascii="Courier New" w:hAnsi="Courier New" w:cs="Courier New" w:hint="default"/>
+      </w:rPr>
+    </w:lvl>
+    <w:lvl w:ilvl="5" w:tplc="08090005" w:tentative="1">
+      <w:start w:val="1"/>
+      <w:numFmt w:val="bullet"/>
+      <w:lvlText w:val=""/>
+      <w:lvlJc w:val="left"/>
+      <w:pPr>
+        <w:ind w:left="3960" w:hanging="360"/>
+      </w:pPr>
+      <w:rPr>
+        <w:rFonts w:ascii="Wingdings" w:hAnsi="Wingdings" w:hint="default"/>
+      </w:rPr>
+    </w:lvl>
+    <w:lvl w:ilvl="6" w:tplc="08090001" w:tentative="1">
+      <w:start w:val="1"/>
+      <w:numFmt w:val="bullet"/>
+      <w:lvlText w:val=""/>
+      <w:lvlJc w:val="left"/>
+      <w:pPr>
+        <w:ind w:left="4680" w:hanging="360"/>
+      </w:pPr>
+      <w:rPr>
+        <w:rFonts w:ascii="Symbol" w:hAnsi="Symbol" w:hint="default"/>
+      </w:rPr>
+    </w:lvl>
+    <w:lvl w:ilvl="7" w:tplc="08090003" w:tentative="1">
+      <w:start w:val="1"/>
+      <w:numFmt w:val="bullet"/>
+      <w:lvlText w:val="o"/>
+      <w:lvlJc w:val="left"/>
+      <w:pPr>
+        <w:ind w:left="5400" w:hanging="360"/>
+      </w:pPr>
+      <w:rPr>
+        <w:rFonts w:ascii="Courier New" w:hAnsi="Courier New" w:cs="Courier New" w:hint="default"/>
+      </w:rPr>
+    </w:lvl>
+    <w:lvl w:ilvl="8" w:tplc="08090005" w:tentative="1">
+      <w:start w:val="1"/>
+      <w:numFmt w:val="bullet"/>
+      <w:lvlText w:val=""/>
+      <w:lvlJc w:val="left"/>
+      <w:pPr>
+        <w:ind w:left="6120" w:hanging="360"/>
+      </w:pPr>
+      <w:rPr>
+        <w:rFonts w:ascii="Wingdings" w:hAnsi="Wingdings" w:hint="default"/>
+      </w:rPr>
+    </w:lvl>
+  </w:abstractNum>
+  <w:abstractNum w:abstractNumId="7" w15:restartNumberingAfterBreak="0">
+    <w:nsid w:val="5487191F"/>
+    <w:multiLevelType w:val="hybridMultilevel"/>
+    <w:tmpl w:val="CA88399C"/>
+    <w:lvl w:ilvl="0" w:tplc="08090001">
+      <w:start w:val="1"/>
+      <w:numFmt w:val="bullet"/>
+      <w:lvlText w:val=""/>
+      <w:lvlJc w:val="left"/>
+      <w:pPr>
+        <w:ind w:left="720" w:hanging="360"/>
+      </w:pPr>
+      <w:rPr>
+        <w:rFonts w:ascii="Symbol" w:hAnsi="Symbol" w:hint="default"/>
+      </w:rPr>
+    </w:lvl>
+    <w:lvl w:ilvl="1" w:tplc="08090003" w:tentative="1">
+      <w:start w:val="1"/>
+      <w:numFmt w:val="bullet"/>
+      <w:lvlText w:val="o"/>
+      <w:lvlJc w:val="left"/>
+      <w:pPr>
+        <w:ind w:left="1440" w:hanging="360"/>
+      </w:pPr>
+      <w:rPr>
+        <w:rFonts w:ascii="Courier New" w:hAnsi="Courier New" w:cs="Courier New" w:hint="default"/>
+      </w:rPr>
+    </w:lvl>
+    <w:lvl w:ilvl="2" w:tplc="08090005" w:tentative="1">
+      <w:start w:val="1"/>
+      <w:numFmt w:val="bullet"/>
+      <w:lvlText w:val=""/>
+      <w:lvlJc w:val="left"/>
+      <w:pPr>
+        <w:ind w:left="2160" w:hanging="360"/>
+      </w:pPr>
+      <w:rPr>
+        <w:rFonts w:ascii="Wingdings" w:hAnsi="Wingdings" w:hint="default"/>
+      </w:rPr>
+    </w:lvl>
+    <w:lvl w:ilvl="3" w:tplc="08090001" w:tentative="1">
+      <w:start w:val="1"/>
+      <w:numFmt w:val="bullet"/>
+      <w:lvlText w:val=""/>
+      <w:lvlJc w:val="left"/>
+      <w:pPr>
+        <w:ind w:left="2880" w:hanging="360"/>
+      </w:pPr>
+      <w:rPr>
+        <w:rFonts w:ascii="Symbol" w:hAnsi="Symbol" w:hint="default"/>
+      </w:rPr>
+    </w:lvl>
+    <w:lvl w:ilvl="4" w:tplc="08090003" w:tentative="1">
+      <w:start w:val="1"/>
+      <w:numFmt w:val="bullet"/>
+      <w:lvlText w:val="o"/>
+      <w:lvlJc w:val="left"/>
+      <w:pPr>
+        <w:ind w:left="3600" w:hanging="360"/>
+      </w:pPr>
+      <w:rPr>
+        <w:rFonts w:ascii="Courier New" w:hAnsi="Courier New" w:cs="Courier New" w:hint="default"/>
+      </w:rPr>
+    </w:lvl>
+    <w:lvl w:ilvl="5" w:tplc="08090005" w:tentative="1">
+      <w:start w:val="1"/>
+      <w:numFmt w:val="bullet"/>
+      <w:lvlText w:val=""/>
+      <w:lvlJc w:val="left"/>
+      <w:pPr>
+        <w:ind w:left="4320" w:hanging="360"/>
+      </w:pPr>
+      <w:rPr>
+        <w:rFonts w:ascii="Wingdings" w:hAnsi="Wingdings" w:hint="default"/>
+      </w:rPr>
+    </w:lvl>
+    <w:lvl w:ilvl="6" w:tplc="08090001" w:tentative="1">
+      <w:start w:val="1"/>
+      <w:numFmt w:val="bullet"/>
+      <w:lvlText w:val=""/>
+      <w:lvlJc w:val="left"/>
+      <w:pPr>
+        <w:ind w:left="5040" w:hanging="360"/>
+      </w:pPr>
+      <w:rPr>
+        <w:rFonts w:ascii="Symbol" w:hAnsi="Symbol" w:hint="default"/>
+      </w:rPr>
+    </w:lvl>
+    <w:lvl w:ilvl="7" w:tplc="08090003" w:tentative="1">
+      <w:start w:val="1"/>
+      <w:numFmt w:val="bullet"/>
+      <w:lvlText w:val="o"/>
+      <w:lvlJc w:val="left"/>
+      <w:pPr>
+        <w:ind w:left="5760" w:hanging="360"/>
+      </w:pPr>
+      <w:rPr>
+        <w:rFonts w:ascii="Courier New" w:hAnsi="Courier New" w:cs="Courier New" w:hint="default"/>
+      </w:rPr>
+    </w:lvl>
+    <w:lvl w:ilvl="8" w:tplc="08090005" w:tentative="1">
+      <w:start w:val="1"/>
+      <w:numFmt w:val="bullet"/>
+      <w:lvlText w:val=""/>
+      <w:lvlJc w:val="left"/>
+      <w:pPr>
+        <w:ind w:left="6480" w:hanging="360"/>
+      </w:pPr>
+      <w:rPr>
+        <w:rFonts w:ascii="Wingdings" w:hAnsi="Wingdings" w:hint="default"/>
+      </w:rPr>
+    </w:lvl>
+  </w:abstractNum>
+  <w:abstractNum w:abstractNumId="8" w15:restartNumberingAfterBreak="0">
+    <w:nsid w:val="69AB068C"/>
+    <w:multiLevelType w:val="hybridMultilevel"/>
+    <w:tmpl w:val="D6342C0C"/>
+    <w:lvl w:ilvl="0" w:tplc="08090001">
+      <w:start w:val="1"/>
+      <w:numFmt w:val="bullet"/>
+      <w:lvlText w:val=""/>
+      <w:lvlJc w:val="left"/>
+      <w:pPr>
+        <w:ind w:left="360" w:hanging="360"/>
+      </w:pPr>
+      <w:rPr>
+        <w:rFonts w:ascii="Symbol" w:hAnsi="Symbol" w:hint="default"/>
+      </w:rPr>
+    </w:lvl>
+    <w:lvl w:ilvl="1" w:tplc="08090003" w:tentative="1">
+      <w:start w:val="1"/>
+      <w:numFmt w:val="bullet"/>
+      <w:lvlText w:val="o"/>
+      <w:lvlJc w:val="left"/>
+      <w:pPr>
+        <w:ind w:left="1080" w:hanging="360"/>
+      </w:pPr>
+      <w:rPr>
+        <w:rFonts w:ascii="Courier New" w:hAnsi="Courier New" w:cs="Courier New" w:hint="default"/>
+      </w:rPr>
+    </w:lvl>
+    <w:lvl w:ilvl="2" w:tplc="08090005" w:tentative="1">
+      <w:start w:val="1"/>
+      <w:numFmt w:val="bullet"/>
+      <w:lvlText w:val=""/>
+      <w:lvlJc w:val="left"/>
+      <w:pPr>
+        <w:ind w:left="1800" w:hanging="360"/>
+      </w:pPr>
+      <w:rPr>
+        <w:rFonts w:ascii="Wingdings" w:hAnsi="Wingdings" w:hint="default"/>
+      </w:rPr>
+    </w:lvl>
+    <w:lvl w:ilvl="3" w:tplc="08090001" w:tentative="1">
+      <w:start w:val="1"/>
+      <w:numFmt w:val="bullet"/>
+      <w:lvlText w:val=""/>
+      <w:lvlJc w:val="left"/>
+      <w:pPr>
+        <w:ind w:left="2520" w:hanging="360"/>
+      </w:pPr>
+      <w:rPr>
+        <w:rFonts w:ascii="Symbol" w:hAnsi="Symbol" w:hint="default"/>
+      </w:rPr>
+    </w:lvl>
+    <w:lvl w:ilvl="4" w:tplc="08090003" w:tentative="1">
+      <w:start w:val="1"/>
+      <w:numFmt w:val="bullet"/>
+      <w:lvlText w:val="o"/>
+      <w:lvlJc w:val="left"/>
+      <w:pPr>
+        <w:ind w:left="3240" w:hanging="360"/>
+      </w:pPr>
+      <w:rPr>
+        <w:rFonts w:ascii="Courier New" w:hAnsi="Courier New" w:cs="Courier New" w:hint="default"/>
+      </w:rPr>
+    </w:lvl>
+    <w:lvl w:ilvl="5" w:tplc="08090005" w:tentative="1">
+      <w:start w:val="1"/>
+      <w:numFmt w:val="bullet"/>
+      <w:lvlText w:val=""/>
+      <w:lvlJc w:val="left"/>
+      <w:pPr>
+        <w:ind w:left="3960" w:hanging="360"/>
+      </w:pPr>
+      <w:rPr>
+        <w:rFonts w:ascii="Wingdings" w:hAnsi="Wingdings" w:hint="default"/>
+      </w:rPr>
+    </w:lvl>
+    <w:lvl w:ilvl="6" w:tplc="08090001" w:tentative="1">
+      <w:start w:val="1"/>
+      <w:numFmt w:val="bullet"/>
+      <w:lvlText w:val=""/>
+      <w:lvlJc w:val="left"/>
+      <w:pPr>
+        <w:ind w:left="4680" w:hanging="360"/>
+      </w:pPr>
+      <w:rPr>
+        <w:rFonts w:ascii="Symbol" w:hAnsi="Symbol" w:hint="default"/>
+      </w:rPr>
+    </w:lvl>
+    <w:lvl w:ilvl="7" w:tplc="08090003" w:tentative="1">
+      <w:start w:val="1"/>
+      <w:numFmt w:val="bullet"/>
+      <w:lvlText w:val="o"/>
+      <w:lvlJc w:val="left"/>
+      <w:pPr>
+        <w:ind w:left="5400" w:hanging="360"/>
+      </w:pPr>
+      <w:rPr>
+        <w:rFonts w:ascii="Courier New" w:hAnsi="Courier New" w:cs="Courier New" w:hint="default"/>
+      </w:rPr>
+    </w:lvl>
+    <w:lvl w:ilvl="8" w:tplc="08090005" w:tentative="1">
+      <w:start w:val="1"/>
+      <w:numFmt w:val="bullet"/>
+      <w:lvlText w:val=""/>
+      <w:lvlJc w:val="left"/>
+      <w:pPr>
+        <w:ind w:left="6120" w:hanging="360"/>
+      </w:pPr>
+      <w:rPr>
+        <w:rFonts w:ascii="Wingdings" w:hAnsi="Wingdings" w:hint="default"/>
+      </w:rPr>
+    </w:lvl>
+  </w:abstractNum>
+  <w:num w:numId="1" w16cid:durableId="1701856117">
+    <w:abstractNumId w:val="4"/>
+  </w:num>
+  <w:num w:numId="2" w16cid:durableId="1618024866">
+    <w:abstractNumId w:val="0"/>
+  </w:num>
+  <w:num w:numId="3" w16cid:durableId="2441583">
+    <w:abstractNumId w:val="1"/>
+  </w:num>
+  <w:num w:numId="4" w16cid:durableId="188223694">
+    <w:abstractNumId w:val="7"/>
+  </w:num>
+  <w:num w:numId="5" w16cid:durableId="960963876">
+    <w:abstractNumId w:val="3"/>
+  </w:num>
+  <w:num w:numId="6" w16cid:durableId="1814591790">
+    <w:abstractNumId w:val="5"/>
+  </w:num>
+  <w:num w:numId="7" w16cid:durableId="1778207938">
+    <w:abstractNumId w:val="8"/>
+  </w:num>
+  <w:num w:numId="8" w16cid:durableId="308755923">
+    <w:abstractNumId w:val="2"/>
+  </w:num>
+  <w:num w:numId="9" w16cid:durableId="1470975889">
+    <w:abstractNumId w:val="6"/>
+  </w:num>
+</w:numbering>
 </file>
 
 <file path=word/styles.xml><?xml version="1.0" encoding="utf-8"?>
@@ -818,6 +3477,17 @@
       <w:szCs w:val="24"/>
     </w:rPr>
   </w:style>
+  <w:style w:type="paragraph" w:styleId="ListParagraph">
+    <w:name w:val="List Paragraph"/>
+    <w:basedOn w:val="Normal"/>
+    <w:uiPriority w:val="34"/>
+    <w:qFormat/>
+    <w:rsid w:val="00B37FDB"/>
+    <w:pPr>
+      <w:ind w:left="720"/>
+      <w:contextualSpacing/>
+    </w:pPr>
+  </w:style>
 </w:styles>
 </file>
 

</xml_diff>